<commit_message>
Storing some new docs
</commit_message>
<xml_diff>
--- a/DOCS/CaseMessaging.docx
+++ b/DOCS/CaseMessaging.docx
@@ -102,118 +102,101 @@
         <w:rPr>
           <w:b/>
         </w:rPr>
-        <w:t xml:space="preserve">Case </w:t>
+        <w:t>Case C</w:t>
       </w:r>
       <w:r>
         <w:rPr>
           <w:b/>
         </w:rPr>
-        <w:t>Message</w:t>
-      </w:r>
-      <w:r>
-        <w:rPr>
-          <w:b/>
-        </w:rPr>
+        <w:t xml:space="preserve">onversation </w:t>
+      </w:r>
+      <w:r>
+        <w:t xml:space="preserve">is a </w:t>
+      </w:r>
+      <w:r>
+        <w:t>group messag</w:t>
+      </w:r>
+      <w:r>
+        <w:t>e</w:t>
+      </w:r>
+      <w:r>
+        <w:t xml:space="preserve"> thread</w:t>
+      </w:r>
+      <w:r>
+        <w:t xml:space="preserve"> between stakeholders in a dental </w:t>
+      </w:r>
+      <w:r>
+        <w:t>case</w:t>
+      </w:r>
+      <w:r>
+        <w:t xml:space="preserve">. </w:t>
+      </w:r>
+      <w:r>
+        <w:t xml:space="preserve">It uses a </w:t>
+      </w:r>
+      <w:r>
+        <w:t>HIPAA</w:t>
+      </w:r>
+      <w:r>
+        <w:t xml:space="preserve"> compliant messaging </w:t>
+      </w:r>
+      <w:r>
+        <w:t>system</w:t>
+      </w:r>
+      <w:r>
+        <w:t xml:space="preserve"> and </w:t>
+      </w:r>
+      <w:r>
+        <w:t xml:space="preserve">a </w:t>
+      </w:r>
+      <w:r>
+        <w:t xml:space="preserve">vendor-specific </w:t>
+      </w:r>
+      <w:r>
+        <w:t>chatbot</w:t>
+      </w:r>
+      <w:r>
+        <w:t xml:space="preserve">, always in the conversation, </w:t>
+      </w:r>
+      <w:r>
+        <w:t>t</w:t>
+      </w:r>
+      <w:r>
+        <w:t>o</w:t>
+      </w:r>
+      <w:r>
+        <w:t xml:space="preserve"> deliver</w:t>
+      </w:r>
+      <w:r>
         <w:t xml:space="preserve"> </w:t>
       </w:r>
       <w:r>
-        <w:t xml:space="preserve">is a </w:t>
-      </w:r>
-      <w:r>
-        <w:t>group messag</w:t>
-      </w:r>
-      <w:r>
-        <w:t>e</w:t>
-      </w:r>
-      <w:r>
-        <w:t xml:space="preserve"> thread</w:t>
-      </w:r>
-      <w:r>
-        <w:t xml:space="preserve"> between stakeholders in a dental </w:t>
-      </w:r>
-      <w:r>
-        <w:t>case</w:t>
-      </w:r>
-      <w:r>
-        <w:t xml:space="preserve">. </w:t>
-      </w:r>
-      <w:r>
-        <w:t xml:space="preserve">It uses a </w:t>
-      </w:r>
-      <w:r>
-        <w:t>HIPAA</w:t>
-      </w:r>
-      <w:r>
-        <w:t xml:space="preserve"> compliant messaging </w:t>
-      </w:r>
-      <w:r>
-        <w:t>system</w:t>
-      </w:r>
-      <w:r>
-        <w:t xml:space="preserve"> and </w:t>
-      </w:r>
-      <w:r>
-        <w:t xml:space="preserve">a </w:t>
-      </w:r>
-      <w:r>
-        <w:t xml:space="preserve">vendor-specific </w:t>
-      </w:r>
-      <w:r>
-        <w:t>chatbot</w:t>
-      </w:r>
-      <w:r>
-        <w:t xml:space="preserve">, always in the </w:t>
-      </w:r>
-      <w:r>
-        <w:t>message</w:t>
-      </w:r>
-      <w:r>
-        <w:t xml:space="preserve">, </w:t>
-      </w:r>
-      <w:r>
-        <w:t>t</w:t>
-      </w:r>
-      <w:r>
-        <w:t>o</w:t>
-      </w:r>
-      <w:r>
-        <w:t xml:space="preserve"> deliver</w:t>
+        <w:t xml:space="preserve">services </w:t>
+      </w:r>
+      <w:r>
+        <w:t>to the stakeholders.</w:t>
       </w:r>
       <w:r>
         <w:t xml:space="preserve"> </w:t>
       </w:r>
       <w:r>
-        <w:t xml:space="preserve">services </w:t>
-      </w:r>
-      <w:r>
-        <w:t>to the stakeholders.</w:t>
+        <w:t>A customer doesn’</w:t>
+      </w:r>
+      <w:r>
+        <w:t>t order</w:t>
       </w:r>
       <w:r>
         <w:t xml:space="preserve"> </w:t>
       </w:r>
       <w:r>
-        <w:t>A customer doesn’</w:t>
-      </w:r>
-      <w:r>
-        <w:t>t order</w:t>
-      </w:r>
-      <w:r>
-        <w:t xml:space="preserve"> </w:t>
-      </w:r>
-      <w:r>
         <w:t>- t</w:t>
       </w:r>
       <w:r>
         <w:t>h</w:t>
       </w:r>
       <w:r>
-        <w:t xml:space="preserve">ey </w:t>
-      </w:r>
-      <w:r>
-        <w:t>send a message</w:t>
-      </w:r>
-      <w:bookmarkStart w:id="0" w:name="_GoBack"/>
-      <w:bookmarkEnd w:id="0"/>
+        <w:t>ey start a conversation</w:t>
+      </w:r>
       <w:r>
         <w:t>.</w:t>
       </w:r>
@@ -437,15 +420,7 @@
           <w:sz w:val="20"/>
           <w:szCs w:val="20"/>
         </w:rPr>
-        <w:t xml:space="preserve"> inside the </w:t>
-      </w:r>
-      <w:r>
-        <w:rPr>
-          <w:color w:val="000000" w:themeColor="text1"/>
-          <w:sz w:val="20"/>
-          <w:szCs w:val="20"/>
-        </w:rPr>
-        <w:t>message</w:t>
+        <w:t xml:space="preserve"> inside the conversation</w:t>
       </w:r>
     </w:p>
     <w:p>
@@ -628,695 +603,662 @@
         <w:t>case</w:t>
       </w:r>
       <w:r>
+        <w:t xml:space="preserve"> conversation</w:t>
+      </w:r>
+      <w:r>
+        <w:t xml:space="preserve"> as a single record</w:t>
+      </w:r>
+      <w:r>
         <w:t xml:space="preserve"> </w:t>
       </w:r>
       <w:r>
-        <w:t>message</w:t>
-      </w:r>
-      <w:r>
-        <w:t xml:space="preserve"> as a single record</w:t>
-      </w:r>
-      <w:r>
+        <w:rPr>
+          <w:u w:val="single"/>
+        </w:rPr>
+        <w:t>provid</w:t>
+      </w:r>
+      <w:r>
+        <w:rPr>
+          <w:u w:val="single"/>
+        </w:rPr>
+        <w:t>es</w:t>
+      </w:r>
+      <w:r>
+        <w:rPr>
+          <w:u w:val="single"/>
+        </w:rPr>
         <w:t xml:space="preserve"> </w:t>
       </w:r>
       <w:r>
         <w:rPr>
           <w:u w:val="single"/>
         </w:rPr>
-        <w:t>provid</w:t>
+        <w:t>traceability</w:t>
       </w:r>
       <w:r>
         <w:rPr>
           <w:u w:val="single"/>
         </w:rPr>
-        <w:t>es</w:t>
-      </w:r>
-      <w:r>
+        <w:t xml:space="preserve">. </w:t>
+      </w:r>
+    </w:p>
+    <w:p>
+      <w:pPr>
+        <w:spacing w:after="0"/>
+      </w:pPr>
+    </w:p>
+    <w:p>
+      <w:pPr>
+        <w:spacing w:after="0"/>
+      </w:pPr>
+      <w:r>
+        <w:t>Auxilliary benefits include:</w:t>
+      </w:r>
+      <w:r>
+        <w:t xml:space="preserve"> </w:t>
+      </w:r>
+      <w:r>
+        <w:t xml:space="preserve">increased </w:t>
+      </w:r>
+      <w:r>
+        <w:t>brand awareness</w:t>
+      </w:r>
+      <w:r>
+        <w:t xml:space="preserve">, </w:t>
+      </w:r>
+      <w:r>
+        <w:t>opportunities to up-</w:t>
+      </w:r>
+      <w:r>
+        <w:t>sell</w:t>
+      </w:r>
+      <w:r>
+        <w:t xml:space="preserve"> </w:t>
+      </w:r>
+      <w:r>
+        <w:t>other</w:t>
+      </w:r>
+      <w:r>
+        <w:t xml:space="preserve"> services</w:t>
+      </w:r>
+      <w:r>
+        <w:t xml:space="preserve">, and the </w:t>
+      </w:r>
+      <w:r>
+        <w:t xml:space="preserve">value </w:t>
+      </w:r>
+      <w:r>
+        <w:t>of</w:t>
+      </w:r>
+      <w:r>
+        <w:t xml:space="preserve"> vendor </w:t>
+      </w:r>
+      <w:r>
+        <w:t xml:space="preserve">employees </w:t>
+      </w:r>
+      <w:r>
+        <w:rPr>
+          <w:i/>
+        </w:rPr>
+        <w:t>themselves</w:t>
+      </w:r>
+      <w:r>
+        <w:t xml:space="preserve"> </w:t>
+      </w:r>
+      <w:r>
+        <w:t xml:space="preserve">using the </w:t>
+      </w:r>
+      <w:r>
+        <w:t>messaging service with customers (J. Bergstresser</w:t>
+      </w:r>
+      <w:r>
+        <w:t xml:space="preserve"> said</w:t>
+      </w:r>
+      <w:r>
+        <w:t xml:space="preserve">: “I could use that right now”). </w:t>
+      </w:r>
+      <w:r>
+        <w:t xml:space="preserve">Finally, </w:t>
+      </w:r>
+      <w:r>
+        <w:t>providing message based dental services is an opportunity to challenge the monopolies of practice management sofware (Shein and Patterson).</w:t>
+      </w:r>
+      <w:r>
+        <w:t xml:space="preserve">  </w:t>
+      </w:r>
+    </w:p>
+    <w:p>
+      <w:pPr>
+        <w:spacing w:after="0"/>
+      </w:pPr>
+    </w:p>
+    <w:p>
+      <w:pPr>
+        <w:spacing w:after="0"/>
+      </w:pPr>
+      <w:r>
+        <w:rPr>
+          <w:b/>
+        </w:rPr>
+        <w:t>Value for the</w:t>
+      </w:r>
+      <w:r>
+        <w:rPr>
+          <w:b/>
+        </w:rPr>
+        <w:t xml:space="preserve"> pr</w:t>
+      </w:r>
+      <w:r>
+        <w:rPr>
+          <w:b/>
+        </w:rPr>
+        <w:t>ovider</w:t>
+      </w:r>
+      <w:r>
+        <w:rPr>
+          <w:b/>
+        </w:rPr>
+        <w:t xml:space="preserve"> </w:t>
+      </w:r>
+      <w:r>
+        <w:rPr>
+          <w:b/>
+        </w:rPr>
+        <w:t>or</w:t>
+      </w:r>
+      <w:r>
+        <w:rPr>
+          <w:b/>
+        </w:rPr>
+        <w:t xml:space="preserve"> lab</w:t>
+      </w:r>
+      <w:r>
+        <w:t>: T</w:t>
+      </w:r>
+      <w:r>
+        <w:t xml:space="preserve">he value of having a vendor-specific chatbot </w:t>
+      </w:r>
+      <w:r>
+        <w:t>handling the c</w:t>
+      </w:r>
+      <w:r>
+        <w:t xml:space="preserve">ase </w:t>
+      </w:r>
+      <w:r>
+        <w:t>is the huge co</w:t>
+      </w:r>
+      <w:r>
+        <w:t>n</w:t>
+      </w:r>
+      <w:r>
+        <w:t xml:space="preserve">venience of having </w:t>
+      </w:r>
+      <w:r>
+        <w:t xml:space="preserve">all the case information tracked within the thread and available at a word or at the flick of a finger. </w:t>
+      </w:r>
+      <w:r>
+        <w:t xml:space="preserve"> </w:t>
+      </w:r>
+    </w:p>
+    <w:p>
+      <w:pPr>
+        <w:spacing w:after="0"/>
+      </w:pPr>
+    </w:p>
+    <w:p>
+      <w:pPr>
+        <w:spacing w:after="0"/>
+      </w:pPr>
+      <w:r>
+        <w:rPr>
+          <w:b/>
+        </w:rPr>
+        <w:t xml:space="preserve">Chatbot </w:t>
+      </w:r>
+      <w:r>
+        <w:rPr>
+          <w:b/>
+        </w:rPr>
+        <w:t xml:space="preserve">Requriements: </w:t>
+      </w:r>
+      <w:r>
+        <w:t>The chatbot handles</w:t>
+      </w:r>
+      <w:r>
+        <w:t xml:space="preserve">: Questions, </w:t>
+      </w:r>
+      <w:r>
+        <w:t>Requests, Interactive Guidance.</w:t>
+      </w:r>
+      <w:r>
+        <w:t xml:space="preserve"> It will</w:t>
+      </w:r>
+      <w:r>
+        <w:t xml:space="preserve"> keep track of the particular treatment involved and of the current status of this case.  It also tracks the </w:t>
+      </w:r>
+      <w:r>
+        <w:lastRenderedPageBreak/>
+        <w:t xml:space="preserve">identify </w:t>
+      </w:r>
+      <w:r>
+        <w:t xml:space="preserve">of any part ordered in a conversation. </w:t>
+      </w:r>
+      <w:r>
+        <w:t xml:space="preserve">It can track the status of orders. </w:t>
+      </w:r>
+      <w:r>
+        <w:t xml:space="preserve">If possible the chatbot should “listen” to the discussion and answer questions or fulfill requests in context. </w:t>
+      </w:r>
+      <w:r>
+        <w:t xml:space="preserve"> </w:t>
+      </w:r>
+    </w:p>
+    <w:p>
+      <w:pPr>
+        <w:spacing w:after="0"/>
+      </w:pPr>
+    </w:p>
+    <w:p>
+      <w:pPr>
+        <w:spacing w:after="0"/>
+        <w:rPr>
+          <w:b/>
+        </w:rPr>
+      </w:pPr>
+      <w:r>
+        <w:rPr>
+          <w:b/>
+        </w:rPr>
+        <w:t>Notes</w:t>
+      </w:r>
+      <w:r>
+        <w:rPr>
+          <w:b/>
+        </w:rPr>
+        <w:t>:</w:t>
+      </w:r>
+    </w:p>
+    <w:p>
+      <w:pPr>
+        <w:spacing w:after="0"/>
         <w:rPr>
           <w:u w:val="single"/>
         </w:rPr>
+      </w:pPr>
+      <w:r>
+        <w:rPr>
+          <w:u w:val="single"/>
+        </w:rPr>
+        <w:t xml:space="preserve">The </w:t>
+      </w:r>
+      <w:r>
+        <w:rPr>
+          <w:u w:val="single"/>
+        </w:rPr>
+        <w:t xml:space="preserve">conversation </w:t>
+      </w:r>
+      <w:r>
+        <w:rPr>
+          <w:u w:val="single"/>
+        </w:rPr>
+        <w:t>tracking number</w:t>
+      </w:r>
+    </w:p>
+    <w:p>
+      <w:pPr>
+        <w:spacing w:after="0"/>
+      </w:pPr>
+      <w:r>
+        <w:t xml:space="preserve">When a conversation is initiated, it is assigned an internal tracking number (in the vendor’s system) and an external </w:t>
+      </w:r>
+      <w:r>
+        <w:t xml:space="preserve">subject (could be a </w:t>
+      </w:r>
+      <w:r>
+        <w:t>patient name</w:t>
+      </w:r>
+      <w:r>
+        <w:t>)</w:t>
+      </w:r>
+      <w:r>
+        <w:t xml:space="preserve"> for use</w:t>
+      </w:r>
+      <w:r>
+        <w:t xml:space="preserve"> by the lab or provider</w:t>
+      </w:r>
+      <w:r>
+        <w:t>. The tracking number coordinate</w:t>
+      </w:r>
+      <w:r>
+        <w:t>s</w:t>
+      </w:r>
+      <w:r>
+        <w:t xml:space="preserve"> the conversation over multiple</w:t>
+      </w:r>
+      <w:r>
+        <w:t xml:space="preserve"> vendor</w:t>
+      </w:r>
+      <w:r>
+        <w:t xml:space="preserve"> systems.</w:t>
+      </w:r>
+      <w:r>
         <w:t xml:space="preserve"> </w:t>
       </w:r>
       <w:r>
+        <w:t xml:space="preserve">For example, </w:t>
+      </w:r>
+      <w:r>
+        <w:t xml:space="preserve">the </w:t>
+      </w:r>
+      <w:r>
+        <w:t>identity</w:t>
+      </w:r>
+      <w:r>
+        <w:t xml:space="preserve"> of any part ordered within the conversaton will be tracked</w:t>
+      </w:r>
+      <w:r>
+        <w:t xml:space="preserve"> and accessible by the vendor using this tracking number</w:t>
+      </w:r>
+      <w:r>
+        <w:t xml:space="preserve">. </w:t>
+      </w:r>
+    </w:p>
+    <w:p>
+      <w:pPr>
+        <w:spacing w:after="0"/>
+      </w:pPr>
+    </w:p>
+    <w:p>
+      <w:pPr>
+        <w:spacing w:after="0"/>
         <w:rPr>
           <w:u w:val="single"/>
         </w:rPr>
-        <w:t>traceability</w:t>
-      </w:r>
+      </w:pPr>
       <w:r>
         <w:rPr>
           <w:u w:val="single"/>
         </w:rPr>
+        <w:t>Use Scenarios</w:t>
+      </w:r>
+    </w:p>
+    <w:p>
+      <w:pPr>
+        <w:spacing w:after="0"/>
+      </w:pPr>
+      <w:r>
+        <w:t xml:space="preserve">A conversation between </w:t>
+      </w:r>
+      <w:r>
+        <w:rPr>
+          <w:i/>
+        </w:rPr>
+        <w:t>any</w:t>
+      </w:r>
+      <w:r>
+        <w:t xml:space="preserve"> of the types of stakeholders </w:t>
+      </w:r>
+      <w:r>
+        <w:t xml:space="preserve">suggest possible services that could be useful to them. </w:t>
+      </w:r>
+      <w:r>
+        <w:t>For example:</w:t>
+      </w:r>
+    </w:p>
+    <w:p>
+      <w:pPr>
+        <w:spacing w:after="0"/>
+      </w:pPr>
+    </w:p>
+    <w:p>
+      <w:pPr>
+        <w:spacing w:after="0"/>
+      </w:pPr>
+      <w:r>
+        <w:t xml:space="preserve">A </w:t>
+      </w:r>
+      <w:r>
+        <w:t>member of the public</w:t>
+      </w:r>
+      <w:r>
+        <w:t xml:space="preserve"> is curious about implants and starts a </w:t>
+      </w:r>
+      <w:r>
+        <w:t xml:space="preserve">non </w:t>
+      </w:r>
+      <w:r>
+        <w:t>HIPAA</w:t>
+      </w:r>
+      <w:r>
+        <w:t xml:space="preserve"> </w:t>
+      </w:r>
+      <w:r>
+        <w:t xml:space="preserve">compliant conversation with </w:t>
+      </w:r>
+      <w:r>
+        <w:t>DS</w:t>
+      </w:r>
+      <w:r>
+        <w:t>.</w:t>
+      </w:r>
+      <w:r>
+        <w:t xml:space="preserve"> They </w:t>
+      </w:r>
+      <w:r>
+        <w:t>find</w:t>
+      </w:r>
+      <w:r>
+        <w:t xml:space="preserve"> a nearby GP</w:t>
+      </w:r>
+      <w:r>
+        <w:t xml:space="preserve"> who uses </w:t>
+      </w:r>
+      <w:r>
+        <w:t>DS</w:t>
+      </w:r>
+      <w:r>
+        <w:t xml:space="preserve"> parts.</w:t>
+      </w:r>
+      <w:r>
+        <w:t xml:space="preserve"> </w:t>
+      </w:r>
+    </w:p>
+    <w:p>
+      <w:pPr>
+        <w:spacing w:after="0"/>
+      </w:pPr>
+    </w:p>
+    <w:p>
+      <w:pPr>
+        <w:spacing w:after="0"/>
+      </w:pPr>
+      <w:r>
+        <w:t>A GP has a patient</w:t>
+      </w:r>
+      <w:r>
+        <w:t xml:space="preserve"> needing an implant</w:t>
+      </w:r>
+      <w:r>
+        <w:t xml:space="preserve"> treatment</w:t>
+      </w:r>
+      <w:r>
+        <w:t xml:space="preserve"> and</w:t>
+      </w:r>
+      <w:r>
+        <w:t xml:space="preserve"> starts a </w:t>
+      </w:r>
+      <w:r>
+        <w:t xml:space="preserve">case </w:t>
+      </w:r>
+      <w:r>
+        <w:t>con</w:t>
+      </w:r>
+      <w:r>
+        <w:t>versation with the Surgeon. Part ordering occurs naturally within the conversation. Schedules are coordinated</w:t>
+      </w:r>
+      <w:r>
         <w:t xml:space="preserve">. </w:t>
       </w:r>
-    </w:p>
-    <w:p>
-      <w:pPr>
-        <w:spacing w:after="0"/>
-      </w:pPr>
-    </w:p>
-    <w:p>
-      <w:pPr>
-        <w:spacing w:after="0"/>
-      </w:pPr>
-      <w:r>
-        <w:t>Auxilliary benefits include:</w:t>
+      <w:r>
+        <w:t>Order status is available on the stakeholder</w:t>
+      </w:r>
+      <w:r>
+        <w:t>s</w:t>
+      </w:r>
+      <w:r>
+        <w:t>’</w:t>
+      </w:r>
+      <w:r>
+        <w:t xml:space="preserve"> phone</w:t>
+      </w:r>
+      <w:r>
+        <w:t>s</w:t>
+      </w:r>
+      <w:r>
+        <w:t xml:space="preserve">. </w:t>
+      </w:r>
+      <w:r>
+        <w:t>L</w:t>
+      </w:r>
+      <w:r>
+        <w:t xml:space="preserve">ater, the patient </w:t>
+      </w:r>
+      <w:r>
+        <w:t>gets an appointment reminder</w:t>
+      </w:r>
+      <w:r>
+        <w:t xml:space="preserve"> about pre</w:t>
+      </w:r>
+      <w:r>
+        <w:t>-</w:t>
+      </w:r>
+      <w:r>
+        <w:t xml:space="preserve">medication and </w:t>
+      </w:r>
+      <w:r>
+        <w:t xml:space="preserve">the </w:t>
+      </w:r>
+      <w:r>
+        <w:t>form</w:t>
+      </w:r>
+      <w:r>
+        <w:t>s needed for the appointment</w:t>
+      </w:r>
+      <w:r>
+        <w:t xml:space="preserve"> (</w:t>
+      </w:r>
+      <w:r>
+        <w:t xml:space="preserve">perhaps </w:t>
+      </w:r>
+      <w:r>
+        <w:t>avoiding a costly no-show</w:t>
+      </w:r>
+      <w:r>
+        <w:t>)</w:t>
+      </w:r>
+      <w:r>
+        <w:t xml:space="preserve">. </w:t>
+      </w:r>
+      <w:r>
+        <w:t>All the materials</w:t>
+      </w:r>
+      <w:r>
+        <w:t>,</w:t>
+      </w:r>
+      <w:r>
+        <w:t xml:space="preserve"> parts</w:t>
+      </w:r>
+      <w:r>
+        <w:t>,</w:t>
+      </w:r>
+      <w:r>
+        <w:rPr>
+          <w:i/>
+        </w:rPr>
+        <w:t xml:space="preserve"> and information,</w:t>
+      </w:r>
+      <w:r>
+        <w:t xml:space="preserve"> are delivered to the stakeholders as needed.</w:t>
       </w:r>
       <w:r>
         <w:t xml:space="preserve"> </w:t>
       </w:r>
-      <w:r>
-        <w:t xml:space="preserve">increased </w:t>
-      </w:r>
-      <w:r>
-        <w:t>brand awareness</w:t>
-      </w:r>
-      <w:r>
-        <w:t xml:space="preserve">, </w:t>
-      </w:r>
-      <w:r>
-        <w:t>opportunities to up-</w:t>
-      </w:r>
-      <w:r>
-        <w:t>sell</w:t>
+    </w:p>
+    <w:p>
+      <w:pPr>
+        <w:spacing w:after="0"/>
+      </w:pPr>
+    </w:p>
+    <w:p>
+      <w:pPr>
+        <w:spacing w:after="0"/>
+      </w:pPr>
+      <w:r>
+        <w:t>The next day, t</w:t>
+      </w:r>
+      <w:r>
+        <w:t>he GP reviews</w:t>
+      </w:r>
+      <w:r>
+        <w:t xml:space="preserve"> the status of various</w:t>
+      </w:r>
+      <w:r>
+        <w:t xml:space="preserve"> cases</w:t>
+      </w:r>
+      <w:r>
+        <w:t>.</w:t>
       </w:r>
       <w:r>
         <w:t xml:space="preserve"> </w:t>
       </w:r>
       <w:r>
-        <w:t>other</w:t>
-      </w:r>
-      <w:r>
-        <w:t xml:space="preserve"> services</w:t>
-      </w:r>
-      <w:r>
-        <w:t xml:space="preserve">, and the </w:t>
-      </w:r>
-      <w:r>
-        <w:t xml:space="preserve">value </w:t>
-      </w:r>
-      <w:r>
-        <w:t>of</w:t>
-      </w:r>
-      <w:r>
-        <w:t xml:space="preserve"> vendor </w:t>
-      </w:r>
-      <w:r>
-        <w:t xml:space="preserve">employees </w:t>
-      </w:r>
-      <w:r>
-        <w:rPr>
-          <w:i/>
-        </w:rPr>
-        <w:t>themselves</w:t>
+        <w:t>With</w:t>
       </w:r>
       <w:r>
         <w:t xml:space="preserve"> </w:t>
       </w:r>
       <w:r>
-        <w:t xml:space="preserve">using the </w:t>
-      </w:r>
-      <w:r>
-        <w:t>messaging service with customers (J. Bergstresser</w:t>
-      </w:r>
-      <w:r>
-        <w:t xml:space="preserve"> said</w:t>
-      </w:r>
-      <w:r>
-        <w:t xml:space="preserve">: “I could use that right now”). </w:t>
-      </w:r>
-      <w:r>
-        <w:t xml:space="preserve">Finally, </w:t>
-      </w:r>
-      <w:r>
-        <w:t>providing message based dental services is an opportunity to challenge the monopolies of practice management sofware (Shein and Patterson).</w:t>
-      </w:r>
-      <w:r>
-        <w:t xml:space="preserve">  </w:t>
-      </w:r>
-    </w:p>
-    <w:p>
-      <w:pPr>
-        <w:spacing w:after="0"/>
-      </w:pPr>
-    </w:p>
-    <w:p>
-      <w:pPr>
-        <w:spacing w:after="0"/>
-      </w:pPr>
-      <w:r>
-        <w:rPr>
-          <w:b/>
-        </w:rPr>
-        <w:t>Value for the</w:t>
-      </w:r>
-      <w:r>
-        <w:rPr>
-          <w:b/>
-        </w:rPr>
-        <w:t xml:space="preserve"> pr</w:t>
-      </w:r>
-      <w:r>
-        <w:rPr>
-          <w:b/>
-        </w:rPr>
-        <w:t>ovider</w:t>
-      </w:r>
-      <w:r>
-        <w:rPr>
-          <w:b/>
-        </w:rPr>
+        <w:t>a</w:t>
+      </w:r>
+      <w:r>
         <w:t xml:space="preserve"> </w:t>
       </w:r>
       <w:r>
-        <w:rPr>
-          <w:b/>
-        </w:rPr>
-        <w:t>or</w:t>
-      </w:r>
-      <w:r>
-        <w:rPr>
-          <w:b/>
-        </w:rPr>
-        <w:t xml:space="preserve"> lab</w:t>
-      </w:r>
-      <w:r>
-        <w:t>: T</w:t>
-      </w:r>
-      <w:r>
-        <w:t xml:space="preserve">he value of having a vendor-specific chatbot </w:t>
-      </w:r>
-      <w:r>
-        <w:t>handling the c</w:t>
-      </w:r>
-      <w:r>
-        <w:t xml:space="preserve">ase </w:t>
-      </w:r>
-      <w:r>
-        <w:t>is the huge co</w:t>
-      </w:r>
-      <w:r>
-        <w:t>n</w:t>
-      </w:r>
-      <w:r>
-        <w:t xml:space="preserve">venience of having </w:t>
-      </w:r>
-      <w:r>
-        <w:t xml:space="preserve">all the case information tracked within the thread and available at a word or at the flick of a finger. </w:t>
+        <w:t>smartphone</w:t>
+      </w:r>
+      <w:r>
+        <w:t xml:space="preserve"> in his pocket, he can skip the hassle of the office software.</w:t>
+      </w:r>
+    </w:p>
+    <w:p>
+      <w:pPr>
+        <w:spacing w:after="0"/>
+      </w:pPr>
+    </w:p>
+    <w:p>
+      <w:pPr>
+        <w:spacing w:after="0"/>
+      </w:pPr>
+      <w:r>
+        <w:t xml:space="preserve">A Lab </w:t>
+      </w:r>
+      <w:r>
+        <w:t>needs to know the implant type</w:t>
+      </w:r>
+      <w:r>
+        <w:t>.</w:t>
+      </w:r>
+      <w:r>
+        <w:t xml:space="preserve"> Since they </w:t>
+      </w:r>
+      <w:r>
+        <w:t>are already in the</w:t>
       </w:r>
       <w:r>
         <w:t xml:space="preserve"> </w:t>
       </w:r>
-    </w:p>
-    <w:p>
-      <w:pPr>
-        <w:spacing w:after="0"/>
-      </w:pPr>
-    </w:p>
-    <w:p>
-      <w:pPr>
-        <w:spacing w:after="0"/>
-      </w:pPr>
-      <w:r>
-        <w:rPr>
-          <w:b/>
-        </w:rPr>
-        <w:lastRenderedPageBreak/>
-        <w:t xml:space="preserve">Chatbot </w:t>
-      </w:r>
-      <w:r>
-        <w:rPr>
-          <w:b/>
-        </w:rPr>
-        <w:t xml:space="preserve">Requriements: </w:t>
-      </w:r>
-      <w:r>
-        <w:t>The chatbot handles</w:t>
-      </w:r>
-      <w:r>
-        <w:t xml:space="preserve">: Questions, </w:t>
-      </w:r>
-      <w:r>
-        <w:t>Requests, Interactive Guidance.</w:t>
-      </w:r>
-      <w:r>
-        <w:t xml:space="preserve"> It will</w:t>
-      </w:r>
-      <w:r>
-        <w:t xml:space="preserve"> keep track of the particular treatment involved and of the current status of this </w:t>
-      </w:r>
-      <w:r>
-        <w:t>message</w:t>
-      </w:r>
-      <w:r>
-        <w:t>, will “listen” and respond in context.</w:t>
-      </w:r>
-    </w:p>
-    <w:p>
-      <w:pPr>
-        <w:spacing w:after="0"/>
-      </w:pPr>
-    </w:p>
-    <w:p>
-      <w:pPr>
-        <w:spacing w:after="0"/>
-        <w:rPr>
-          <w:b/>
-        </w:rPr>
-      </w:pPr>
-      <w:r>
-        <w:rPr>
-          <w:b/>
-        </w:rPr>
-        <w:t>Notes</w:t>
-      </w:r>
-      <w:r>
-        <w:rPr>
-          <w:b/>
-        </w:rPr>
-        <w:t>:</w:t>
-      </w:r>
-    </w:p>
-    <w:p>
-      <w:pPr>
-        <w:spacing w:after="0"/>
-        <w:rPr>
-          <w:u w:val="single"/>
-        </w:rPr>
-      </w:pPr>
-      <w:r>
-        <w:rPr>
-          <w:u w:val="single"/>
-        </w:rPr>
-        <w:t xml:space="preserve">The </w:t>
-      </w:r>
-      <w:r>
-        <w:rPr>
-          <w:u w:val="single"/>
-        </w:rPr>
-        <w:t>message</w:t>
-      </w:r>
-      <w:r>
-        <w:rPr>
-          <w:u w:val="single"/>
-        </w:rPr>
-        <w:t xml:space="preserve"> </w:t>
-      </w:r>
-      <w:r>
-        <w:rPr>
-          <w:u w:val="single"/>
-        </w:rPr>
-        <w:t>tracking number</w:t>
-      </w:r>
-    </w:p>
-    <w:p>
-      <w:pPr>
-        <w:spacing w:after="0"/>
-      </w:pPr>
-      <w:r>
-        <w:t xml:space="preserve">When a </w:t>
-      </w:r>
-      <w:r>
-        <w:t>message</w:t>
-      </w:r>
-      <w:r>
-        <w:t xml:space="preserve"> is initiated, it is assigned an internal tracking number (in the vendor’s system) and an external </w:t>
-      </w:r>
-      <w:r>
-        <w:t xml:space="preserve">subject (could be a </w:t>
-      </w:r>
-      <w:r>
-        <w:t>patient name</w:t>
-      </w:r>
-      <w:r>
-        <w:t>)</w:t>
-      </w:r>
-      <w:r>
-        <w:t xml:space="preserve"> for use</w:t>
-      </w:r>
-      <w:r>
-        <w:t xml:space="preserve"> by the lab or provider</w:t>
-      </w:r>
-      <w:r>
-        <w:t>. The tracking number coordinate</w:t>
-      </w:r>
-      <w:r>
-        <w:t>s</w:t>
-      </w:r>
-      <w:r>
-        <w:t xml:space="preserve"> the </w:t>
-      </w:r>
-      <w:r>
-        <w:t>message</w:t>
-      </w:r>
-      <w:r>
-        <w:t xml:space="preserve"> over multiple</w:t>
-      </w:r>
-      <w:r>
-        <w:t xml:space="preserve"> vendor</w:t>
-      </w:r>
-      <w:r>
-        <w:t xml:space="preserve"> systems.</w:t>
-      </w:r>
-      <w:r>
-        <w:t xml:space="preserve"> </w:t>
-      </w:r>
-      <w:r>
-        <w:t xml:space="preserve">For example, </w:t>
-      </w:r>
-      <w:r>
-        <w:t xml:space="preserve">the </w:t>
-      </w:r>
-      <w:r>
-        <w:t>identity</w:t>
-      </w:r>
-      <w:r>
-        <w:t xml:space="preserve"> of any part ordered within the conversaton will be tracked</w:t>
-      </w:r>
-      <w:r>
-        <w:t xml:space="preserve"> and accessible by the vendor using this tracking number</w:t>
-      </w:r>
-      <w:r>
-        <w:t xml:space="preserve">. </w:t>
-      </w:r>
-    </w:p>
-    <w:p>
-      <w:pPr>
-        <w:spacing w:after="0"/>
-      </w:pPr>
-    </w:p>
-    <w:p>
-      <w:pPr>
-        <w:spacing w:after="0"/>
-        <w:rPr>
-          <w:u w:val="single"/>
-        </w:rPr>
-      </w:pPr>
-      <w:r>
-        <w:rPr>
-          <w:u w:val="single"/>
-        </w:rPr>
-        <w:t>Use Scenarios</w:t>
-      </w:r>
-    </w:p>
-    <w:p>
-      <w:pPr>
-        <w:spacing w:after="0"/>
-      </w:pPr>
-      <w:r>
-        <w:t xml:space="preserve">A </w:t>
-      </w:r>
-      <w:r>
-        <w:t>message</w:t>
-      </w:r>
-      <w:r>
-        <w:t xml:space="preserve"> between </w:t>
-      </w:r>
-      <w:r>
-        <w:rPr>
-          <w:i/>
-        </w:rPr>
-        <w:t>any</w:t>
-      </w:r>
-      <w:r>
-        <w:t xml:space="preserve"> of the types of stakeholders </w:t>
-      </w:r>
-      <w:r>
-        <w:t xml:space="preserve">suggest possible services that could be useful to them. </w:t>
-      </w:r>
-      <w:r>
-        <w:t>For example:</w:t>
-      </w:r>
-    </w:p>
-    <w:p>
-      <w:pPr>
-        <w:spacing w:after="0"/>
-      </w:pPr>
-    </w:p>
-    <w:p>
-      <w:pPr>
-        <w:spacing w:after="0"/>
-      </w:pPr>
-      <w:r>
-        <w:t xml:space="preserve">A </w:t>
-      </w:r>
-      <w:r>
-        <w:t>member of the public</w:t>
-      </w:r>
-      <w:r>
-        <w:t xml:space="preserve"> is curious about implants and starts a </w:t>
-      </w:r>
-      <w:r>
-        <w:t xml:space="preserve">non </w:t>
-      </w:r>
-      <w:r>
-        <w:t>HIPAA</w:t>
-      </w:r>
-      <w:r>
-        <w:t xml:space="preserve"> </w:t>
-      </w:r>
-      <w:r>
-        <w:t xml:space="preserve">compliant </w:t>
-      </w:r>
-      <w:r>
-        <w:t>message</w:t>
-      </w:r>
-      <w:r>
-        <w:t xml:space="preserve"> with </w:t>
-      </w:r>
-      <w:r>
-        <w:t>DS</w:t>
-      </w:r>
-      <w:r>
-        <w:t>.</w:t>
-      </w:r>
-      <w:r>
-        <w:t xml:space="preserve"> They </w:t>
-      </w:r>
-      <w:r>
-        <w:t>find</w:t>
-      </w:r>
-      <w:r>
-        <w:t xml:space="preserve"> a nearby GP</w:t>
-      </w:r>
-      <w:r>
-        <w:t xml:space="preserve"> who uses </w:t>
-      </w:r>
-      <w:r>
-        <w:t>DS</w:t>
-      </w:r>
-      <w:r>
-        <w:t xml:space="preserve"> parts.</w:t>
-      </w:r>
-      <w:r>
-        <w:t xml:space="preserve"> </w:t>
-      </w:r>
-    </w:p>
-    <w:p>
-      <w:pPr>
-        <w:spacing w:after="0"/>
-      </w:pPr>
-    </w:p>
-    <w:p>
-      <w:pPr>
-        <w:spacing w:after="0"/>
-      </w:pPr>
-      <w:r>
-        <w:t>A GP has a patient</w:t>
-      </w:r>
-      <w:r>
-        <w:t xml:space="preserve"> needing an implant</w:t>
-      </w:r>
-      <w:r>
-        <w:t xml:space="preserve"> treatment</w:t>
-      </w:r>
-      <w:r>
-        <w:t xml:space="preserve"> and</w:t>
-      </w:r>
-      <w:r>
-        <w:t xml:space="preserve"> starts a </w:t>
-      </w:r>
-      <w:r>
-        <w:t xml:space="preserve">case </w:t>
-      </w:r>
-      <w:r>
-        <w:t>message</w:t>
-      </w:r>
-      <w:r>
-        <w:t xml:space="preserve"> with the Surgeon. Part ordering occurs naturally within the </w:t>
-      </w:r>
-      <w:r>
-        <w:t>message</w:t>
-      </w:r>
-      <w:r>
-        <w:t>. Schedules are coordinated</w:t>
-      </w:r>
-      <w:r>
-        <w:t xml:space="preserve">. </w:t>
-      </w:r>
-      <w:r>
-        <w:t>Order status is available on the stakeholder</w:t>
-      </w:r>
-      <w:r>
-        <w:t>s</w:t>
-      </w:r>
-      <w:r>
-        <w:t>’</w:t>
-      </w:r>
-      <w:r>
-        <w:t xml:space="preserve"> phone</w:t>
-      </w:r>
-      <w:r>
-        <w:t>s</w:t>
-      </w:r>
-      <w:r>
-        <w:t xml:space="preserve">. </w:t>
-      </w:r>
-      <w:r>
-        <w:t>L</w:t>
-      </w:r>
-      <w:r>
-        <w:t xml:space="preserve">ater, the patient </w:t>
-      </w:r>
-      <w:r>
-        <w:t>gets an appointment reminder</w:t>
-      </w:r>
-      <w:r>
-        <w:t xml:space="preserve"> about pre</w:t>
-      </w:r>
-      <w:r>
-        <w:t>-</w:t>
-      </w:r>
-      <w:r>
-        <w:t xml:space="preserve">medication and </w:t>
-      </w:r>
-      <w:r>
-        <w:t xml:space="preserve">the </w:t>
-      </w:r>
-      <w:r>
-        <w:t>form</w:t>
-      </w:r>
-      <w:r>
-        <w:t>s needed for the appointment</w:t>
-      </w:r>
-      <w:r>
-        <w:t xml:space="preserve"> (</w:t>
-      </w:r>
-      <w:r>
-        <w:t xml:space="preserve">perhaps </w:t>
-      </w:r>
-      <w:r>
-        <w:t>avoiding a costly no-show</w:t>
-      </w:r>
-      <w:r>
-        <w:t>)</w:t>
-      </w:r>
-      <w:r>
-        <w:t xml:space="preserve">. </w:t>
-      </w:r>
-      <w:r>
-        <w:t>All the materials</w:t>
-      </w:r>
-      <w:r>
-        <w:t>,</w:t>
-      </w:r>
-      <w:r>
-        <w:t xml:space="preserve"> parts</w:t>
-      </w:r>
-      <w:r>
-        <w:t>,</w:t>
-      </w:r>
-      <w:r>
-        <w:rPr>
-          <w:i/>
-        </w:rPr>
-        <w:t xml:space="preserve"> and information,</w:t>
-      </w:r>
-      <w:r>
-        <w:t xml:space="preserve"> are delivered to the stakeholders as needed.</w:t>
-      </w:r>
-      <w:r>
-        <w:t xml:space="preserve"> </w:t>
-      </w:r>
-    </w:p>
-    <w:p>
-      <w:pPr>
-        <w:spacing w:after="0"/>
-      </w:pPr>
-    </w:p>
-    <w:p>
-      <w:pPr>
-        <w:spacing w:after="0"/>
-      </w:pPr>
-      <w:r>
-        <w:t>The next day, t</w:t>
-      </w:r>
-      <w:r>
-        <w:t>he GP reviews</w:t>
-      </w:r>
-      <w:r>
-        <w:t xml:space="preserve"> the status of various</w:t>
-      </w:r>
-      <w:r>
-        <w:t xml:space="preserve"> cases</w:t>
-      </w:r>
-      <w:r>
-        <w:t>.</w:t>
-      </w:r>
-      <w:r>
-        <w:t xml:space="preserve"> </w:t>
-      </w:r>
-      <w:r>
-        <w:t>With</w:t>
-      </w:r>
-      <w:r>
-        <w:t xml:space="preserve"> </w:t>
-      </w:r>
-      <w:r>
-        <w:t>a</w:t>
-      </w:r>
-      <w:r>
-        <w:t xml:space="preserve"> </w:t>
-      </w:r>
-      <w:r>
-        <w:t>smartphone</w:t>
-      </w:r>
-      <w:r>
-        <w:t xml:space="preserve"> in his pocket, he can skip the hassle of the office software.</w:t>
-      </w:r>
-    </w:p>
-    <w:p>
-      <w:pPr>
-        <w:spacing w:after="0"/>
-      </w:pPr>
-    </w:p>
-    <w:p>
-      <w:pPr>
-        <w:spacing w:after="0"/>
-      </w:pPr>
-      <w:r>
-        <w:t xml:space="preserve">A Lab </w:t>
-      </w:r>
-      <w:r>
-        <w:t>needs to know the implant type</w:t>
-      </w:r>
-      <w:r>
-        <w:t>.</w:t>
-      </w:r>
-      <w:r>
-        <w:t xml:space="preserve"> Since they </w:t>
-      </w:r>
-      <w:r>
-        <w:t>are already in the</w:t>
-      </w:r>
-      <w:r>
-        <w:t xml:space="preserve"> </w:t>
-      </w:r>
-      <w:r>
-        <w:t>message</w:t>
-      </w:r>
-      <w:r>
-        <w:t xml:space="preserve">, they can ask the chatbot </w:t>
+      <w:r>
+        <w:t xml:space="preserve">conversation, they can ask the chatbot </w:t>
       </w:r>
       <w:r>
         <w:t>directly and</w:t>
@@ -1652,55 +1594,16 @@
           <w:sz w:val="20"/>
           <w:szCs w:val="20"/>
         </w:rPr>
-        <w:t xml:space="preserve">Figure 2 </w:t>
-      </w:r>
-      <w:r>
-        <w:rPr>
+        <w:t xml:space="preserve">Figure 2 Messaging / Chatbot </w:t>
+      </w:r>
+      <w:r>
+        <w:rPr>
+          <w:noProof/>
           <w:color w:val="auto"/>
           <w:sz w:val="20"/>
           <w:szCs w:val="20"/>
         </w:rPr>
-        <w:t>A chatbot on a m</w:t>
-      </w:r>
-      <w:r>
-        <w:rPr>
-          <w:color w:val="auto"/>
-          <w:sz w:val="20"/>
-          <w:szCs w:val="20"/>
-        </w:rPr>
-        <w:t>essaging platform consists of platform (A)</w:t>
-      </w:r>
-      <w:r>
-        <w:rPr>
-          <w:color w:val="auto"/>
-          <w:sz w:val="20"/>
-          <w:szCs w:val="20"/>
-        </w:rPr>
-        <w:t xml:space="preserve"> and a generic </w:t>
-      </w:r>
-      <w:r>
-        <w:rPr>
-          <w:color w:val="auto"/>
-          <w:sz w:val="20"/>
-          <w:szCs w:val="20"/>
-        </w:rPr>
-        <w:t>chatbot (B)</w:t>
-      </w:r>
-      <w:r>
-        <w:rPr>
-          <w:color w:val="auto"/>
-          <w:sz w:val="20"/>
-          <w:szCs w:val="20"/>
-        </w:rPr>
-        <w:t xml:space="preserve"> connected to vendor-specific information</w:t>
-      </w:r>
-      <w:r>
-        <w:rPr>
-          <w:color w:val="auto"/>
-          <w:sz w:val="20"/>
-          <w:szCs w:val="20"/>
-        </w:rPr>
-        <w:t xml:space="preserve"> (C)</w:t>
+        <w:t>architecture</w:t>
       </w:r>
     </w:p>
     <w:p>
@@ -1779,7 +1682,14 @@
           <w:sz w:val="20"/>
           <w:szCs w:val="20"/>
         </w:rPr>
-        <w:t>hosts</w:t>
+        <w:t>support</w:t>
+      </w:r>
+      <w:r>
+        <w:rPr>
+          <w:sz w:val="20"/>
+          <w:szCs w:val="20"/>
+        </w:rPr>
+        <w:t>s</w:t>
       </w:r>
       <w:r>
         <w:rPr>
@@ -1814,7 +1724,14 @@
           <w:sz w:val="20"/>
           <w:szCs w:val="20"/>
         </w:rPr>
-        <w:t>supports</w:t>
+        <w:t>support</w:t>
+      </w:r>
+      <w:r>
+        <w:rPr>
+          <w:sz w:val="20"/>
+          <w:szCs w:val="20"/>
+        </w:rPr>
+        <w:t>s</w:t>
       </w:r>
       <w:r>
         <w:rPr>
@@ -1856,7 +1773,7 @@
           <w:sz w:val="20"/>
           <w:szCs w:val="20"/>
         </w:rPr>
-        <w:t xml:space="preserve"> include:</w:t>
+        <w:t xml:space="preserve"> includes:</w:t>
       </w:r>
       <w:r>
         <w:rPr>
@@ -1864,13 +1781,6 @@
           <w:szCs w:val="20"/>
         </w:rPr>
         <w:t xml:space="preserve"> </w:t>
-      </w:r>
-      <w:r>
-        <w:rPr>
-          <w:sz w:val="20"/>
-          <w:szCs w:val="20"/>
-        </w:rPr>
-        <w:t xml:space="preserve">hosting, </w:t>
       </w:r>
       <w:r>
         <w:rPr>
@@ -2511,7 +2421,21 @@
           <w:sz w:val="20"/>
           <w:szCs w:val="20"/>
         </w:rPr>
-        <w:t xml:space="preserve">multiple providers exist, DS could write its own chatbots </w:t>
+        <w:t xml:space="preserve">costs for </w:t>
+      </w:r>
+      <w:r>
+        <w:rPr>
+          <w:sz w:val="20"/>
+          <w:szCs w:val="20"/>
+        </w:rPr>
+        <w:t xml:space="preserve">new </w:t>
+      </w:r>
+      <w:r>
+        <w:rPr>
+          <w:sz w:val="20"/>
+          <w:szCs w:val="20"/>
+        </w:rPr>
+        <w:t>chatbot development</w:t>
       </w:r>
     </w:p>
     <w:p>
@@ -2532,41 +2456,6 @@
           <w:sz w:val="20"/>
           <w:szCs w:val="20"/>
         </w:rPr>
-        <w:t xml:space="preserve">costs for </w:t>
-      </w:r>
-      <w:r>
-        <w:rPr>
-          <w:sz w:val="20"/>
-          <w:szCs w:val="20"/>
-        </w:rPr>
-        <w:t xml:space="preserve">new </w:t>
-      </w:r>
-      <w:r>
-        <w:rPr>
-          <w:sz w:val="20"/>
-          <w:szCs w:val="20"/>
-        </w:rPr>
-        <w:t>chatbot development</w:t>
-      </w:r>
-    </w:p>
-    <w:p>
-      <w:pPr>
-        <w:pStyle w:val="ListParagraph"/>
-        <w:numPr>
-          <w:ilvl w:val="0"/>
-          <w:numId w:val="18"/>
-        </w:numPr>
-        <w:spacing w:after="0"/>
-        <w:rPr>
-          <w:sz w:val="20"/>
-          <w:szCs w:val="20"/>
-        </w:rPr>
-      </w:pPr>
-      <w:r>
-        <w:rPr>
-          <w:sz w:val="20"/>
-          <w:szCs w:val="20"/>
-        </w:rPr>
         <w:t xml:space="preserve">some </w:t>
       </w:r>
       <w:r>
@@ -2611,6 +2500,8 @@
         </w:rPr>
         <w:t>e</w:t>
       </w:r>
+      <w:bookmarkStart w:id="0" w:name="_GoBack"/>
+      <w:bookmarkEnd w:id="0"/>
       <w:r>
         <w:rPr>
           <w:sz w:val="20"/>
@@ -2627,6 +2518,13 @@
           <w:szCs w:val="20"/>
         </w:rPr>
       </w:pPr>
+      <w:r>
+        <w:rPr>
+          <w:sz w:val="20"/>
+          <w:szCs w:val="20"/>
+        </w:rPr>
+        <w:t xml:space="preserve"> </w:t>
+      </w:r>
     </w:p>
     <w:p>
       <w:pPr>
@@ -3328,21 +3226,7 @@
           <w:sz w:val="20"/>
           <w:szCs w:val="20"/>
         </w:rPr>
-        <w:t xml:space="preserve">the </w:t>
-      </w:r>
-      <w:r>
-        <w:rPr>
-          <w:sz w:val="20"/>
-          <w:szCs w:val="20"/>
-        </w:rPr>
-        <w:t>message</w:t>
-      </w:r>
-      <w:r>
-        <w:rPr>
-          <w:sz w:val="20"/>
-          <w:szCs w:val="20"/>
-        </w:rPr>
-        <w:t xml:space="preserve">. </w:t>
+        <w:t xml:space="preserve">the conversation. </w:t>
       </w:r>
       <w:r>
         <w:rPr>
@@ -3917,7 +3801,7 @@
           <w:sz w:val="20"/>
           <w:szCs w:val="20"/>
         </w:rPr>
-        <w:t xml:space="preserve">case </w:t>
+        <w:t>case conversation</w:t>
       </w:r>
       <w:r>
         <w:rPr>
@@ -3925,7 +3809,7 @@
           <w:sz w:val="20"/>
           <w:szCs w:val="20"/>
         </w:rPr>
-        <w:t>message</w:t>
+        <w:t xml:space="preserve"> is </w:t>
       </w:r>
       <w:r>
         <w:rPr>
@@ -3933,7 +3817,7 @@
           <w:sz w:val="20"/>
           <w:szCs w:val="20"/>
         </w:rPr>
-        <w:t xml:space="preserve"> is </w:t>
+        <w:t xml:space="preserve">a </w:t>
       </w:r>
       <w:r>
         <w:rPr>
@@ -3941,27 +3825,421 @@
           <w:sz w:val="20"/>
           <w:szCs w:val="20"/>
         </w:rPr>
+        <w:t>unique</w:t>
+      </w:r>
+      <w:r>
+        <w:rPr>
+          <w:i/>
+          <w:sz w:val="20"/>
+          <w:szCs w:val="20"/>
+        </w:rPr>
+        <w:t xml:space="preserve"> record of the case</w:t>
+      </w:r>
+      <w:r>
+        <w:rPr>
+          <w:b/>
+          <w:sz w:val="20"/>
+          <w:szCs w:val="20"/>
+        </w:rPr>
+        <w:t>.</w:t>
+      </w:r>
+      <w:r>
+        <w:rPr>
+          <w:sz w:val="20"/>
+          <w:szCs w:val="20"/>
+        </w:rPr>
+        <w:t xml:space="preserve"> </w:t>
+      </w:r>
+      <w:r>
+        <w:rPr>
+          <w:sz w:val="20"/>
+          <w:szCs w:val="20"/>
+        </w:rPr>
+        <w:t xml:space="preserve">It provides traceability and, for example, could be saved </w:t>
+      </w:r>
+      <w:r>
+        <w:rPr>
+          <w:sz w:val="20"/>
+          <w:szCs w:val="20"/>
+        </w:rPr>
+        <w:t>as</w:t>
+      </w:r>
+      <w:r>
+        <w:rPr>
+          <w:sz w:val="20"/>
+          <w:szCs w:val="20"/>
+        </w:rPr>
+        <w:t xml:space="preserve"> a blockchain. </w:t>
+      </w:r>
+      <w:r>
+        <w:rPr>
+          <w:sz w:val="20"/>
+          <w:szCs w:val="20"/>
+        </w:rPr>
+        <w:t>By contrast</w:t>
+      </w:r>
+      <w:r>
+        <w:rPr>
+          <w:sz w:val="20"/>
+          <w:szCs w:val="20"/>
+        </w:rPr>
+        <w:t xml:space="preserve">, </w:t>
+      </w:r>
+      <w:r>
+        <w:rPr>
+          <w:sz w:val="20"/>
+          <w:szCs w:val="20"/>
+        </w:rPr>
+        <w:t>online orders</w:t>
+      </w:r>
+      <w:r>
+        <w:rPr>
+          <w:sz w:val="20"/>
+          <w:szCs w:val="20"/>
+        </w:rPr>
+        <w:t>, phone calls,</w:t>
+      </w:r>
+      <w:r>
+        <w:rPr>
+          <w:sz w:val="20"/>
+          <w:szCs w:val="20"/>
+        </w:rPr>
+        <w:t xml:space="preserve"> </w:t>
+      </w:r>
+      <w:r>
+        <w:rPr>
+          <w:sz w:val="20"/>
+          <w:szCs w:val="20"/>
+        </w:rPr>
+        <w:t>and email exchanges</w:t>
+      </w:r>
+      <w:r>
+        <w:rPr>
+          <w:sz w:val="20"/>
+          <w:szCs w:val="20"/>
+        </w:rPr>
+        <w:t xml:space="preserve"> do not form a </w:t>
+      </w:r>
+      <w:r>
+        <w:rPr>
+          <w:sz w:val="20"/>
+          <w:szCs w:val="20"/>
+        </w:rPr>
+        <w:t>single</w:t>
+      </w:r>
+      <w:r>
+        <w:rPr>
+          <w:sz w:val="20"/>
+          <w:szCs w:val="20"/>
+        </w:rPr>
+        <w:t xml:space="preserve"> </w:t>
+      </w:r>
+      <w:r>
+        <w:rPr>
+          <w:sz w:val="20"/>
+          <w:szCs w:val="20"/>
+        </w:rPr>
+        <w:t xml:space="preserve">record. </w:t>
+      </w:r>
+      <w:r>
+        <w:rPr>
+          <w:sz w:val="20"/>
+          <w:szCs w:val="20"/>
+        </w:rPr>
+        <w:t>I</w:t>
+      </w:r>
+      <w:r>
+        <w:rPr>
+          <w:sz w:val="20"/>
+          <w:szCs w:val="20"/>
+        </w:rPr>
+        <w:t xml:space="preserve">t </w:t>
+      </w:r>
+      <w:r>
+        <w:rPr>
+          <w:sz w:val="20"/>
+          <w:szCs w:val="20"/>
+        </w:rPr>
+        <w:t xml:space="preserve">is difficult and perhaps impossible </w:t>
+      </w:r>
+      <w:r>
+        <w:rPr>
+          <w:sz w:val="20"/>
+          <w:szCs w:val="20"/>
+        </w:rPr>
+        <w:t xml:space="preserve">to </w:t>
+      </w:r>
+      <w:r>
+        <w:rPr>
+          <w:sz w:val="20"/>
+          <w:szCs w:val="20"/>
+        </w:rPr>
+        <w:t>have</w:t>
+      </w:r>
+      <w:r>
+        <w:rPr>
+          <w:sz w:val="20"/>
+          <w:szCs w:val="20"/>
+        </w:rPr>
+        <w:t xml:space="preserve"> a concept of </w:t>
+      </w:r>
+      <w:r>
+        <w:rPr>
+          <w:sz w:val="20"/>
+          <w:szCs w:val="20"/>
+        </w:rPr>
         <w:t xml:space="preserve">a </w:t>
       </w:r>
       <w:r>
         <w:rPr>
-          <w:i/>
-          <w:sz w:val="20"/>
-          <w:szCs w:val="20"/>
-        </w:rPr>
-        <w:t>unique</w:t>
-      </w:r>
-      <w:r>
-        <w:rPr>
-          <w:i/>
-          <w:sz w:val="20"/>
-          <w:szCs w:val="20"/>
-        </w:rPr>
-        <w:t xml:space="preserve"> record of the case</w:t>
-      </w:r>
-      <w:r>
-        <w:rPr>
-          <w:b/>
+          <w:sz w:val="20"/>
+          <w:szCs w:val="20"/>
+        </w:rPr>
+        <w:t xml:space="preserve">“case” unless there is </w:t>
+      </w:r>
+      <w:r>
+        <w:rPr>
+          <w:sz w:val="20"/>
+          <w:szCs w:val="20"/>
+        </w:rPr>
+        <w:t xml:space="preserve">some </w:t>
+      </w:r>
+      <w:r>
+        <w:rPr>
+          <w:sz w:val="20"/>
+          <w:szCs w:val="20"/>
+        </w:rPr>
+        <w:t xml:space="preserve">entity, some single </w:t>
+      </w:r>
+      <w:r>
+        <w:rPr>
+          <w:sz w:val="20"/>
+          <w:szCs w:val="20"/>
+        </w:rPr>
+        <w:t>record</w:t>
+      </w:r>
+      <w:r>
+        <w:rPr>
+          <w:sz w:val="20"/>
+          <w:szCs w:val="20"/>
+        </w:rPr>
+        <w:t xml:space="preserve">, to </w:t>
+      </w:r>
+      <w:r>
+        <w:rPr>
+          <w:sz w:val="20"/>
+          <w:szCs w:val="20"/>
+        </w:rPr>
+        <w:t>represent it</w:t>
+      </w:r>
+      <w:r>
+        <w:rPr>
+          <w:sz w:val="20"/>
+          <w:szCs w:val="20"/>
+        </w:rPr>
+        <w:t>. A</w:t>
+      </w:r>
+      <w:r>
+        <w:rPr>
+          <w:sz w:val="20"/>
+          <w:szCs w:val="20"/>
+        </w:rPr>
+        <w:t>nd s</w:t>
+      </w:r>
+      <w:r>
+        <w:rPr>
+          <w:sz w:val="20"/>
+          <w:szCs w:val="20"/>
+        </w:rPr>
+        <w:t xml:space="preserve">ince the concept of “case” is important to </w:t>
+      </w:r>
+      <w:r>
+        <w:rPr>
+          <w:sz w:val="20"/>
+          <w:szCs w:val="20"/>
+        </w:rPr>
+        <w:t>customers</w:t>
+      </w:r>
+      <w:r>
+        <w:rPr>
+          <w:sz w:val="20"/>
+          <w:szCs w:val="20"/>
+        </w:rPr>
+        <w:t xml:space="preserve">, </w:t>
+      </w:r>
+      <w:r>
+        <w:rPr>
+          <w:sz w:val="20"/>
+          <w:szCs w:val="20"/>
+        </w:rPr>
+        <w:t xml:space="preserve">how can a vendor </w:t>
+      </w:r>
+      <w:r>
+        <w:rPr>
+          <w:sz w:val="20"/>
+          <w:szCs w:val="20"/>
+        </w:rPr>
+        <w:t xml:space="preserve">conceptualize </w:t>
+      </w:r>
+      <w:r>
+        <w:rPr>
+          <w:sz w:val="20"/>
+          <w:szCs w:val="20"/>
+        </w:rPr>
+        <w:t>their</w:t>
+      </w:r>
+      <w:r>
+        <w:rPr>
+          <w:sz w:val="20"/>
+          <w:szCs w:val="20"/>
+        </w:rPr>
+        <w:t xml:space="preserve"> needs</w:t>
+      </w:r>
+      <w:r>
+        <w:rPr>
+          <w:sz w:val="20"/>
+          <w:szCs w:val="20"/>
+        </w:rPr>
+        <w:t xml:space="preserve"> or </w:t>
+      </w:r>
+      <w:r>
+        <w:rPr>
+          <w:sz w:val="20"/>
+          <w:szCs w:val="20"/>
+        </w:rPr>
+        <w:t>design solution</w:t>
+      </w:r>
+      <w:r>
+        <w:rPr>
+          <w:sz w:val="20"/>
+          <w:szCs w:val="20"/>
+        </w:rPr>
+        <w:t>s</w:t>
+      </w:r>
+      <w:r>
+        <w:rPr>
+          <w:sz w:val="20"/>
+          <w:szCs w:val="20"/>
+        </w:rPr>
+        <w:t xml:space="preserve"> without</w:t>
+      </w:r>
+      <w:r>
+        <w:rPr>
+          <w:sz w:val="20"/>
+          <w:szCs w:val="20"/>
+        </w:rPr>
+        <w:t xml:space="preserve"> some way to represent it</w:t>
+      </w:r>
+      <w:r>
+        <w:rPr>
+          <w:sz w:val="20"/>
+          <w:szCs w:val="20"/>
+        </w:rPr>
+        <w:t>?</w:t>
+      </w:r>
+      <w:r>
+        <w:rPr>
+          <w:sz w:val="20"/>
+          <w:szCs w:val="20"/>
+        </w:rPr>
+        <w:t xml:space="preserve"> Further, it seems likely the case record will eventually be required, at least for liability purposes.</w:t>
+      </w:r>
+    </w:p>
+    <w:p>
+      <w:pPr>
+        <w:spacing w:after="0"/>
+        <w:rPr>
+          <w:sz w:val="20"/>
+          <w:szCs w:val="20"/>
+        </w:rPr>
+      </w:pPr>
+    </w:p>
+    <w:p>
+      <w:pPr>
+        <w:spacing w:after="0"/>
+        <w:rPr>
+          <w:sz w:val="20"/>
+          <w:szCs w:val="20"/>
+        </w:rPr>
+      </w:pPr>
+    </w:p>
+    <w:p>
+      <w:pPr>
+        <w:spacing w:after="0"/>
+        <w:rPr>
+          <w:sz w:val="20"/>
+          <w:szCs w:val="20"/>
+          <w:u w:val="single"/>
+        </w:rPr>
+      </w:pPr>
+      <w:r>
+        <w:rPr>
+          <w:sz w:val="20"/>
+          <w:szCs w:val="20"/>
+          <w:u w:val="single"/>
+        </w:rPr>
+        <w:t>Complexity</w:t>
+      </w:r>
+    </w:p>
+    <w:p>
+      <w:pPr>
+        <w:spacing w:after="0"/>
+        <w:rPr>
+          <w:sz w:val="20"/>
+          <w:szCs w:val="20"/>
+        </w:rPr>
+      </w:pPr>
+      <w:r>
+        <w:rPr>
+          <w:sz w:val="20"/>
+          <w:szCs w:val="20"/>
+        </w:rPr>
+        <w:t>Convention</w:t>
+      </w:r>
+      <w:r>
+        <w:rPr>
+          <w:sz w:val="20"/>
+          <w:szCs w:val="20"/>
+        </w:rPr>
+        <w:t>a</w:t>
+      </w:r>
+      <w:r>
+        <w:rPr>
+          <w:sz w:val="20"/>
+          <w:szCs w:val="20"/>
+        </w:rPr>
+        <w:t>l vendor UI is subdivided by product types</w:t>
+      </w:r>
+      <w:r>
+        <w:rPr>
+          <w:sz w:val="20"/>
+          <w:szCs w:val="20"/>
+        </w:rPr>
+        <w:t xml:space="preserve"> and</w:t>
+      </w:r>
+      <w:r>
+        <w:rPr>
+          <w:sz w:val="20"/>
+          <w:szCs w:val="20"/>
+        </w:rPr>
+        <w:t xml:space="preserve"> immersed in the tabular forms of </w:t>
+      </w:r>
+      <w:r>
+        <w:rPr>
+          <w:sz w:val="20"/>
+          <w:szCs w:val="20"/>
+        </w:rPr>
+        <w:t>webpage</w:t>
+      </w:r>
+      <w:r>
+        <w:rPr>
+          <w:sz w:val="20"/>
+          <w:szCs w:val="20"/>
+        </w:rPr>
+        <w:t xml:space="preserve"> and databases</w:t>
+      </w:r>
+      <w:r>
+        <w:rPr>
           <w:sz w:val="20"/>
           <w:szCs w:val="20"/>
         </w:rPr>
@@ -3979,49 +4257,56 @@
           <w:sz w:val="20"/>
           <w:szCs w:val="20"/>
         </w:rPr>
-        <w:t xml:space="preserve">It provides traceability and, for example, could be saved </w:t>
-      </w:r>
-      <w:r>
-        <w:rPr>
-          <w:sz w:val="20"/>
-          <w:szCs w:val="20"/>
-        </w:rPr>
-        <w:t>as</w:t>
-      </w:r>
-      <w:r>
-        <w:rPr>
-          <w:sz w:val="20"/>
-          <w:szCs w:val="20"/>
-        </w:rPr>
-        <w:t xml:space="preserve"> a blockchain. </w:t>
-      </w:r>
-      <w:r>
-        <w:rPr>
-          <w:sz w:val="20"/>
-          <w:szCs w:val="20"/>
-        </w:rPr>
-        <w:t>By contrast</w:t>
-      </w:r>
-      <w:r>
-        <w:rPr>
-          <w:sz w:val="20"/>
-          <w:szCs w:val="20"/>
-        </w:rPr>
-        <w:t xml:space="preserve">, </w:t>
-      </w:r>
-      <w:r>
-        <w:rPr>
-          <w:sz w:val="20"/>
-          <w:szCs w:val="20"/>
-        </w:rPr>
-        <w:t>online orders</w:t>
-      </w:r>
-      <w:r>
-        <w:rPr>
-          <w:sz w:val="20"/>
-          <w:szCs w:val="20"/>
-        </w:rPr>
-        <w:t>, phone calls,</w:t>
+        <w:t>C</w:t>
+      </w:r>
+      <w:r>
+        <w:rPr>
+          <w:sz w:val="20"/>
+          <w:szCs w:val="20"/>
+        </w:rPr>
+        <w:t xml:space="preserve">onsidering </w:t>
+      </w:r>
+      <w:r>
+        <w:rPr>
+          <w:sz w:val="20"/>
+          <w:szCs w:val="20"/>
+        </w:rPr>
+        <w:t xml:space="preserve">the </w:t>
+      </w:r>
+      <w:r>
+        <w:rPr>
+          <w:sz w:val="20"/>
+          <w:szCs w:val="20"/>
+        </w:rPr>
+        <w:t xml:space="preserve">different services that </w:t>
+      </w:r>
+      <w:r>
+        <w:rPr>
+          <w:sz w:val="20"/>
+          <w:szCs w:val="20"/>
+        </w:rPr>
+        <w:t>might</w:t>
+      </w:r>
+      <w:r>
+        <w:rPr>
+          <w:sz w:val="20"/>
+          <w:szCs w:val="20"/>
+        </w:rPr>
+        <w:t xml:space="preserve"> be offered around th</w:t>
+      </w:r>
+      <w:r>
+        <w:rPr>
+          <w:sz w:val="20"/>
+          <w:szCs w:val="20"/>
+        </w:rPr>
+        <w:t xml:space="preserve">ose </w:t>
+      </w:r>
+      <w:r>
+        <w:rPr>
+          <w:sz w:val="20"/>
+          <w:szCs w:val="20"/>
+        </w:rPr>
+        <w:t>products</w:t>
       </w:r>
       <w:r>
         <w:rPr>
@@ -4035,21 +4320,42 @@
           <w:sz w:val="20"/>
           <w:szCs w:val="20"/>
         </w:rPr>
-        <w:t>and email exchanges</w:t>
-      </w:r>
-      <w:r>
-        <w:rPr>
-          <w:sz w:val="20"/>
-          <w:szCs w:val="20"/>
-        </w:rPr>
-        <w:t xml:space="preserve"> do not form a </w:t>
-      </w:r>
-      <w:r>
-        <w:rPr>
-          <w:sz w:val="20"/>
-          <w:szCs w:val="20"/>
-        </w:rPr>
-        <w:t>single</w:t>
+        <w:t>allows us to slice the problem differently and, I would argue, more modular</w:t>
+      </w:r>
+      <w:r>
+        <w:rPr>
+          <w:sz w:val="20"/>
+          <w:szCs w:val="20"/>
+        </w:rPr>
+        <w:t>ly and scalably</w:t>
+      </w:r>
+      <w:r>
+        <w:rPr>
+          <w:sz w:val="20"/>
+          <w:szCs w:val="20"/>
+        </w:rPr>
+        <w:t xml:space="preserve"> than with a </w:t>
+      </w:r>
+      <w:r>
+        <w:rPr>
+          <w:sz w:val="20"/>
+          <w:szCs w:val="20"/>
+        </w:rPr>
+        <w:t>webpage</w:t>
+      </w:r>
+      <w:r>
+        <w:rPr>
+          <w:sz w:val="20"/>
+          <w:szCs w:val="20"/>
+        </w:rPr>
+        <w:t>.</w:t>
+      </w:r>
+      <w:r>
+        <w:rPr>
+          <w:sz w:val="20"/>
+          <w:szCs w:val="20"/>
+        </w:rPr>
+        <w:t xml:space="preserve"> Roughly speaking, the “slicing” is driven by function rather than by content.</w:t>
       </w:r>
       <w:r>
         <w:rPr>
@@ -4058,40 +4364,506 @@
         </w:rPr>
         <w:t xml:space="preserve"> </w:t>
       </w:r>
-      <w:r>
-        <w:rPr>
-          <w:sz w:val="20"/>
-          <w:szCs w:val="20"/>
-        </w:rPr>
-        <w:t xml:space="preserve">record. </w:t>
-      </w:r>
-      <w:r>
-        <w:rPr>
-          <w:sz w:val="20"/>
-          <w:szCs w:val="20"/>
-        </w:rPr>
-        <w:t>I</w:t>
-      </w:r>
-      <w:r>
-        <w:rPr>
-          <w:sz w:val="20"/>
-          <w:szCs w:val="20"/>
-        </w:rPr>
-        <w:t xml:space="preserve">t </w:t>
-      </w:r>
-      <w:r>
-        <w:rPr>
-          <w:sz w:val="20"/>
-          <w:szCs w:val="20"/>
-        </w:rPr>
-        <w:t xml:space="preserve">is difficult and perhaps impossible </w:t>
-      </w:r>
-      <w:r>
-        <w:rPr>
-          <w:sz w:val="20"/>
-          <w:szCs w:val="20"/>
-        </w:rPr>
-        <w:t xml:space="preserve">to </w:t>
+    </w:p>
+    <w:p>
+      <w:pPr>
+        <w:spacing w:after="0"/>
+        <w:rPr>
+          <w:sz w:val="20"/>
+          <w:szCs w:val="20"/>
+        </w:rPr>
+      </w:pPr>
+    </w:p>
+    <w:p>
+      <w:pPr>
+        <w:spacing w:after="0"/>
+        <w:rPr>
+          <w:sz w:val="20"/>
+          <w:szCs w:val="20"/>
+        </w:rPr>
+      </w:pPr>
+      <w:r>
+        <w:rPr>
+          <w:sz w:val="20"/>
+          <w:szCs w:val="20"/>
+        </w:rPr>
+        <w:t xml:space="preserve">Much of what occurs on a </w:t>
+      </w:r>
+      <w:r>
+        <w:rPr>
+          <w:sz w:val="20"/>
+          <w:szCs w:val="20"/>
+        </w:rPr>
+        <w:t>webpage</w:t>
+      </w:r>
+      <w:r>
+        <w:rPr>
+          <w:sz w:val="20"/>
+          <w:szCs w:val="20"/>
+        </w:rPr>
+        <w:t xml:space="preserve"> is simply reproducing what you would find </w:t>
+      </w:r>
+      <w:r>
+        <w:rPr>
+          <w:sz w:val="20"/>
+          <w:szCs w:val="20"/>
+        </w:rPr>
+        <w:t>anywhere online</w:t>
+      </w:r>
+      <w:r>
+        <w:rPr>
+          <w:sz w:val="20"/>
+          <w:szCs w:val="20"/>
+        </w:rPr>
+        <w:t xml:space="preserve"> and </w:t>
+      </w:r>
+      <w:r>
+        <w:rPr>
+          <w:sz w:val="20"/>
+          <w:szCs w:val="20"/>
+        </w:rPr>
+        <w:t xml:space="preserve">which you </w:t>
+      </w:r>
+      <w:r>
+        <w:rPr>
+          <w:sz w:val="20"/>
+          <w:szCs w:val="20"/>
+        </w:rPr>
+        <w:t xml:space="preserve">can also find </w:t>
+      </w:r>
+      <w:r>
+        <w:rPr>
+          <w:sz w:val="20"/>
+          <w:szCs w:val="20"/>
+        </w:rPr>
+        <w:t xml:space="preserve">on a </w:t>
+      </w:r>
+      <w:r>
+        <w:rPr>
+          <w:sz w:val="20"/>
+          <w:szCs w:val="20"/>
+        </w:rPr>
+        <w:t>smartphone</w:t>
+      </w:r>
+      <w:r>
+        <w:rPr>
+          <w:sz w:val="20"/>
+          <w:szCs w:val="20"/>
+        </w:rPr>
+        <w:t xml:space="preserve">: </w:t>
+      </w:r>
+      <w:r>
+        <w:rPr>
+          <w:sz w:val="20"/>
+          <w:szCs w:val="20"/>
+        </w:rPr>
+        <w:t xml:space="preserve">acccount id, </w:t>
+      </w:r>
+      <w:r>
+        <w:rPr>
+          <w:sz w:val="20"/>
+          <w:szCs w:val="20"/>
+        </w:rPr>
+        <w:t>archiv</w:t>
+      </w:r>
+      <w:r>
+        <w:rPr>
+          <w:sz w:val="20"/>
+          <w:szCs w:val="20"/>
+        </w:rPr>
+        <w:t>e</w:t>
+      </w:r>
+      <w:r>
+        <w:rPr>
+          <w:sz w:val="20"/>
+          <w:szCs w:val="20"/>
+        </w:rPr>
+        <w:t>, review, creat</w:t>
+      </w:r>
+      <w:r>
+        <w:rPr>
+          <w:sz w:val="20"/>
+          <w:szCs w:val="20"/>
+        </w:rPr>
+        <w:t>e</w:t>
+      </w:r>
+      <w:r>
+        <w:rPr>
+          <w:sz w:val="20"/>
+          <w:szCs w:val="20"/>
+        </w:rPr>
+        <w:t xml:space="preserve">, etc. </w:t>
+      </w:r>
+      <w:r>
+        <w:rPr>
+          <w:sz w:val="20"/>
+          <w:szCs w:val="20"/>
+        </w:rPr>
+        <w:t xml:space="preserve">So why write that software </w:t>
+      </w:r>
+      <w:r>
+        <w:rPr>
+          <w:sz w:val="20"/>
+          <w:szCs w:val="20"/>
+        </w:rPr>
+        <w:t>that you could</w:t>
+      </w:r>
+      <w:r>
+        <w:rPr>
+          <w:sz w:val="20"/>
+          <w:szCs w:val="20"/>
+        </w:rPr>
+        <w:t xml:space="preserve"> leverage</w:t>
+      </w:r>
+      <w:r>
+        <w:rPr>
+          <w:sz w:val="20"/>
+          <w:szCs w:val="20"/>
+        </w:rPr>
+        <w:t xml:space="preserve"> from</w:t>
+      </w:r>
+      <w:r>
+        <w:rPr>
+          <w:sz w:val="20"/>
+          <w:szCs w:val="20"/>
+        </w:rPr>
+        <w:t xml:space="preserve"> </w:t>
+      </w:r>
+      <w:r>
+        <w:rPr>
+          <w:sz w:val="20"/>
+          <w:szCs w:val="20"/>
+        </w:rPr>
+        <w:t xml:space="preserve">the </w:t>
+      </w:r>
+      <w:r>
+        <w:rPr>
+          <w:sz w:val="20"/>
+          <w:szCs w:val="20"/>
+        </w:rPr>
+        <w:t>smartphone</w:t>
+      </w:r>
+      <w:r>
+        <w:rPr>
+          <w:sz w:val="20"/>
+          <w:szCs w:val="20"/>
+        </w:rPr>
+        <w:t xml:space="preserve">? </w:t>
+      </w:r>
+      <w:r>
+        <w:rPr>
+          <w:sz w:val="20"/>
+          <w:szCs w:val="20"/>
+        </w:rPr>
+        <w:t>It should come as an immense relief to be able to offload large parts of the UI to a 3</w:t>
+      </w:r>
+      <w:r>
+        <w:rPr>
+          <w:sz w:val="20"/>
+          <w:szCs w:val="20"/>
+          <w:vertAlign w:val="superscript"/>
+        </w:rPr>
+        <w:t>rd</w:t>
+      </w:r>
+      <w:r>
+        <w:rPr>
+          <w:sz w:val="20"/>
+          <w:szCs w:val="20"/>
+        </w:rPr>
+        <w:t xml:space="preserve"> party</w:t>
+      </w:r>
+      <w:r>
+        <w:rPr>
+          <w:sz w:val="20"/>
+          <w:szCs w:val="20"/>
+        </w:rPr>
+        <w:t>.</w:t>
+      </w:r>
+    </w:p>
+    <w:p>
+      <w:pPr>
+        <w:spacing w:after="0"/>
+        <w:rPr>
+          <w:sz w:val="20"/>
+          <w:szCs w:val="20"/>
+        </w:rPr>
+      </w:pPr>
+    </w:p>
+    <w:p>
+      <w:pPr>
+        <w:spacing w:after="0"/>
+        <w:rPr>
+          <w:sz w:val="20"/>
+          <w:szCs w:val="20"/>
+        </w:rPr>
+      </w:pPr>
+      <w:r>
+        <w:rPr>
+          <w:sz w:val="20"/>
+          <w:szCs w:val="20"/>
+        </w:rPr>
+        <w:t>That being said, t</w:t>
+      </w:r>
+      <w:r>
+        <w:rPr>
+          <w:sz w:val="20"/>
+          <w:szCs w:val="20"/>
+        </w:rPr>
+        <w:t xml:space="preserve">he need to develop </w:t>
+      </w:r>
+      <w:r>
+        <w:rPr>
+          <w:sz w:val="20"/>
+          <w:szCs w:val="20"/>
+        </w:rPr>
+        <w:t>messaging</w:t>
+      </w:r>
+      <w:r>
+        <w:rPr>
+          <w:sz w:val="20"/>
+          <w:szCs w:val="20"/>
+        </w:rPr>
+        <w:t xml:space="preserve"> services is an opportunity </w:t>
+      </w:r>
+      <w:r>
+        <w:rPr>
+          <w:sz w:val="20"/>
+          <w:szCs w:val="20"/>
+        </w:rPr>
+        <w:t xml:space="preserve">for </w:t>
+      </w:r>
+      <w:r>
+        <w:rPr>
+          <w:sz w:val="20"/>
+          <w:szCs w:val="20"/>
+        </w:rPr>
+        <w:t xml:space="preserve">software </w:t>
+      </w:r>
+      <w:r>
+        <w:rPr>
+          <w:sz w:val="20"/>
+          <w:szCs w:val="20"/>
+        </w:rPr>
+        <w:t>develop</w:t>
+      </w:r>
+      <w:r>
+        <w:rPr>
+          <w:sz w:val="20"/>
+          <w:szCs w:val="20"/>
+        </w:rPr>
+        <w:t>ment</w:t>
+      </w:r>
+      <w:r>
+        <w:rPr>
+          <w:sz w:val="20"/>
+          <w:szCs w:val="20"/>
+        </w:rPr>
+        <w:t xml:space="preserve"> teams</w:t>
+      </w:r>
+      <w:r>
+        <w:rPr>
+          <w:sz w:val="20"/>
+          <w:szCs w:val="20"/>
+        </w:rPr>
+        <w:t xml:space="preserve"> </w:t>
+      </w:r>
+      <w:r>
+        <w:rPr>
+          <w:sz w:val="20"/>
+          <w:szCs w:val="20"/>
+        </w:rPr>
+        <w:t xml:space="preserve">to move beyond </w:t>
+      </w:r>
+      <w:r>
+        <w:rPr>
+          <w:sz w:val="20"/>
+          <w:szCs w:val="20"/>
+        </w:rPr>
+        <w:t>webpage</w:t>
+      </w:r>
+      <w:r>
+        <w:rPr>
+          <w:sz w:val="20"/>
+          <w:szCs w:val="20"/>
+        </w:rPr>
+        <w:t>s</w:t>
+      </w:r>
+      <w:r>
+        <w:rPr>
+          <w:sz w:val="20"/>
+          <w:szCs w:val="20"/>
+        </w:rPr>
+        <w:t xml:space="preserve"> </w:t>
+      </w:r>
+      <w:r>
+        <w:rPr>
+          <w:sz w:val="20"/>
+          <w:szCs w:val="20"/>
+        </w:rPr>
+        <w:t xml:space="preserve">and standard content packaging </w:t>
+      </w:r>
+      <w:r>
+        <w:rPr>
+          <w:sz w:val="20"/>
+          <w:szCs w:val="20"/>
+        </w:rPr>
+        <w:t>into</w:t>
+      </w:r>
+      <w:r>
+        <w:rPr>
+          <w:sz w:val="20"/>
+          <w:szCs w:val="20"/>
+        </w:rPr>
+        <w:t xml:space="preserve"> </w:t>
+      </w:r>
+      <w:r>
+        <w:rPr>
+          <w:sz w:val="20"/>
+          <w:szCs w:val="20"/>
+        </w:rPr>
+        <w:t xml:space="preserve">areas of </w:t>
+      </w:r>
+      <w:r>
+        <w:rPr>
+          <w:sz w:val="20"/>
+          <w:szCs w:val="20"/>
+        </w:rPr>
+        <w:t xml:space="preserve">where the focus is </w:t>
+      </w:r>
+      <w:r>
+        <w:rPr>
+          <w:sz w:val="20"/>
+          <w:szCs w:val="20"/>
+        </w:rPr>
+        <w:t xml:space="preserve">on </w:t>
+      </w:r>
+      <w:r>
+        <w:rPr>
+          <w:sz w:val="20"/>
+          <w:szCs w:val="20"/>
+        </w:rPr>
+        <w:t xml:space="preserve">specific </w:t>
+      </w:r>
+      <w:r>
+        <w:rPr>
+          <w:sz w:val="20"/>
+          <w:szCs w:val="20"/>
+        </w:rPr>
+        <w:t>dental</w:t>
+      </w:r>
+      <w:r>
+        <w:rPr>
+          <w:sz w:val="20"/>
+          <w:szCs w:val="20"/>
+        </w:rPr>
+        <w:t xml:space="preserve"> services</w:t>
+      </w:r>
+      <w:r>
+        <w:rPr>
+          <w:sz w:val="20"/>
+          <w:szCs w:val="20"/>
+        </w:rPr>
+        <w:t xml:space="preserve">. </w:t>
+      </w:r>
+      <w:r>
+        <w:rPr>
+          <w:sz w:val="20"/>
+          <w:szCs w:val="20"/>
+        </w:rPr>
+        <w:t>At the same time, o</w:t>
+      </w:r>
+      <w:r>
+        <w:rPr>
+          <w:sz w:val="20"/>
+          <w:szCs w:val="20"/>
+        </w:rPr>
+        <w:t xml:space="preserve">ther developers </w:t>
+      </w:r>
+      <w:r>
+        <w:rPr>
+          <w:sz w:val="20"/>
+          <w:szCs w:val="20"/>
+        </w:rPr>
+        <w:t>could</w:t>
+      </w:r>
+      <w:r>
+        <w:rPr>
+          <w:sz w:val="20"/>
+          <w:szCs w:val="20"/>
+        </w:rPr>
+        <w:t xml:space="preserve"> focus on a corporate API backbone, to supply what is needed to the service</w:t>
+      </w:r>
+      <w:r>
+        <w:rPr>
+          <w:sz w:val="20"/>
+          <w:szCs w:val="20"/>
+        </w:rPr>
+        <w:t>s</w:t>
+      </w:r>
+      <w:r>
+        <w:rPr>
+          <w:sz w:val="20"/>
+          <w:szCs w:val="20"/>
+        </w:rPr>
+        <w:t xml:space="preserve">. </w:t>
+      </w:r>
+    </w:p>
+    <w:p>
+      <w:pPr>
+        <w:spacing w:after="0"/>
+        <w:rPr>
+          <w:sz w:val="20"/>
+          <w:szCs w:val="20"/>
+        </w:rPr>
+      </w:pPr>
+    </w:p>
+    <w:p>
+      <w:pPr>
+        <w:spacing w:after="0"/>
+        <w:rPr>
+          <w:sz w:val="20"/>
+          <w:szCs w:val="20"/>
+          <w:u w:val="single"/>
+        </w:rPr>
+      </w:pPr>
+      <w:r>
+        <w:rPr>
+          <w:sz w:val="20"/>
+          <w:szCs w:val="20"/>
+          <w:u w:val="single"/>
+        </w:rPr>
+        <w:t>Acceptance of Chatbots</w:t>
+      </w:r>
+    </w:p>
+    <w:p>
+      <w:pPr>
+        <w:spacing w:after="0"/>
+        <w:rPr>
+          <w:sz w:val="20"/>
+          <w:szCs w:val="20"/>
+        </w:rPr>
+      </w:pPr>
+      <w:r>
+        <w:rPr>
+          <w:sz w:val="20"/>
+          <w:szCs w:val="20"/>
+        </w:rPr>
+        <w:lastRenderedPageBreak/>
+        <w:t>Ultimately the acceptance of chatbots relies on the idea that a chatbot is mor</w:t>
+      </w:r>
+      <w:r>
+        <w:rPr>
+          <w:sz w:val="20"/>
+          <w:szCs w:val="20"/>
+        </w:rPr>
+        <w:t>e than an amusing parlour trick and that it can</w:t>
+      </w:r>
+      <w:r>
+        <w:rPr>
+          <w:sz w:val="20"/>
+          <w:szCs w:val="20"/>
+        </w:rPr>
+        <w:t xml:space="preserve"> </w:t>
       </w:r>
       <w:r>
         <w:rPr>
@@ -4105,260 +4877,14 @@
           <w:sz w:val="20"/>
           <w:szCs w:val="20"/>
         </w:rPr>
-        <w:t xml:space="preserve"> a concept of </w:t>
-      </w:r>
-      <w:r>
-        <w:rPr>
-          <w:sz w:val="20"/>
-          <w:szCs w:val="20"/>
-        </w:rPr>
-        <w:t xml:space="preserve">a </w:t>
-      </w:r>
-      <w:r>
-        <w:rPr>
-          <w:sz w:val="20"/>
-          <w:szCs w:val="20"/>
-        </w:rPr>
-        <w:t xml:space="preserve">“case” unless there is </w:t>
-      </w:r>
-      <w:r>
-        <w:rPr>
-          <w:sz w:val="20"/>
-          <w:szCs w:val="20"/>
-        </w:rPr>
-        <w:t xml:space="preserve">some </w:t>
-      </w:r>
-      <w:r>
-        <w:rPr>
-          <w:sz w:val="20"/>
-          <w:szCs w:val="20"/>
-        </w:rPr>
-        <w:t xml:space="preserve">entity, some single </w:t>
-      </w:r>
-      <w:r>
-        <w:rPr>
-          <w:sz w:val="20"/>
-          <w:szCs w:val="20"/>
-        </w:rPr>
-        <w:t>record</w:t>
-      </w:r>
-      <w:r>
-        <w:rPr>
-          <w:sz w:val="20"/>
-          <w:szCs w:val="20"/>
-        </w:rPr>
-        <w:t xml:space="preserve">, to </w:t>
-      </w:r>
-      <w:r>
-        <w:rPr>
-          <w:sz w:val="20"/>
-          <w:szCs w:val="20"/>
-        </w:rPr>
-        <w:t>represent it</w:t>
-      </w:r>
-      <w:r>
-        <w:rPr>
-          <w:sz w:val="20"/>
-          <w:szCs w:val="20"/>
-        </w:rPr>
-        <w:t>. A</w:t>
-      </w:r>
-      <w:r>
-        <w:rPr>
-          <w:sz w:val="20"/>
-          <w:szCs w:val="20"/>
-        </w:rPr>
-        <w:t>nd s</w:t>
-      </w:r>
-      <w:r>
-        <w:rPr>
-          <w:sz w:val="20"/>
-          <w:szCs w:val="20"/>
-        </w:rPr>
-        <w:t xml:space="preserve">ince the concept of “case” is important to </w:t>
-      </w:r>
-      <w:r>
-        <w:rPr>
-          <w:sz w:val="20"/>
-          <w:szCs w:val="20"/>
-        </w:rPr>
-        <w:t>customers</w:t>
-      </w:r>
-      <w:r>
-        <w:rPr>
-          <w:sz w:val="20"/>
-          <w:szCs w:val="20"/>
-        </w:rPr>
-        <w:t xml:space="preserve">, </w:t>
-      </w:r>
-      <w:r>
-        <w:rPr>
-          <w:sz w:val="20"/>
-          <w:szCs w:val="20"/>
-        </w:rPr>
-        <w:t xml:space="preserve">how can a vendor </w:t>
-      </w:r>
-      <w:r>
-        <w:rPr>
-          <w:sz w:val="20"/>
-          <w:szCs w:val="20"/>
-        </w:rPr>
-        <w:t xml:space="preserve">conceptualize </w:t>
-      </w:r>
-      <w:r>
-        <w:rPr>
-          <w:sz w:val="20"/>
-          <w:szCs w:val="20"/>
-        </w:rPr>
-        <w:t>their</w:t>
-      </w:r>
-      <w:r>
-        <w:rPr>
-          <w:sz w:val="20"/>
-          <w:szCs w:val="20"/>
-        </w:rPr>
-        <w:t xml:space="preserve"> needs</w:t>
-      </w:r>
-      <w:r>
-        <w:rPr>
-          <w:sz w:val="20"/>
-          <w:szCs w:val="20"/>
-        </w:rPr>
-        <w:t xml:space="preserve"> or </w:t>
-      </w:r>
-      <w:r>
-        <w:rPr>
-          <w:sz w:val="20"/>
-          <w:szCs w:val="20"/>
-        </w:rPr>
-        <w:t>design solution</w:t>
-      </w:r>
-      <w:r>
-        <w:rPr>
-          <w:sz w:val="20"/>
-          <w:szCs w:val="20"/>
-        </w:rPr>
-        <w:t>s</w:t>
-      </w:r>
-      <w:r>
-        <w:rPr>
-          <w:sz w:val="20"/>
-          <w:szCs w:val="20"/>
-        </w:rPr>
-        <w:t xml:space="preserve"> without</w:t>
-      </w:r>
-      <w:r>
-        <w:rPr>
-          <w:sz w:val="20"/>
-          <w:szCs w:val="20"/>
-        </w:rPr>
-        <w:t xml:space="preserve"> some way to represent it</w:t>
-      </w:r>
-      <w:r>
-        <w:rPr>
-          <w:sz w:val="20"/>
-          <w:szCs w:val="20"/>
-        </w:rPr>
-        <w:t>?</w:t>
-      </w:r>
-      <w:r>
-        <w:rPr>
-          <w:sz w:val="20"/>
-          <w:szCs w:val="20"/>
-        </w:rPr>
-        <w:t xml:space="preserve"> Further, it seems likely the case record will eventually be required, at least for liability purposes.</w:t>
-      </w:r>
-    </w:p>
-    <w:p>
-      <w:pPr>
-        <w:spacing w:after="0"/>
-        <w:rPr>
-          <w:sz w:val="20"/>
-          <w:szCs w:val="20"/>
-        </w:rPr>
-      </w:pPr>
-    </w:p>
-    <w:p>
-      <w:pPr>
-        <w:spacing w:after="0"/>
-        <w:rPr>
-          <w:sz w:val="20"/>
-          <w:szCs w:val="20"/>
-          <w:u w:val="single"/>
-        </w:rPr>
-      </w:pPr>
-      <w:r>
-        <w:rPr>
-          <w:sz w:val="20"/>
-          <w:szCs w:val="20"/>
-          <w:u w:val="single"/>
-        </w:rPr>
-        <w:t>Complexity</w:t>
-      </w:r>
-    </w:p>
-    <w:p>
-      <w:pPr>
-        <w:spacing w:after="0"/>
-        <w:rPr>
-          <w:sz w:val="20"/>
-          <w:szCs w:val="20"/>
-        </w:rPr>
-      </w:pPr>
-      <w:r>
-        <w:rPr>
-          <w:sz w:val="20"/>
-          <w:szCs w:val="20"/>
-        </w:rPr>
-        <w:t>Convention</w:t>
-      </w:r>
-      <w:r>
-        <w:rPr>
-          <w:sz w:val="20"/>
-          <w:szCs w:val="20"/>
-        </w:rPr>
-        <w:t>a</w:t>
-      </w:r>
-      <w:r>
-        <w:rPr>
-          <w:sz w:val="20"/>
-          <w:szCs w:val="20"/>
-        </w:rPr>
-        <w:t>l vendor UI is subdivided by product types</w:t>
-      </w:r>
-      <w:r>
-        <w:rPr>
-          <w:sz w:val="20"/>
-          <w:szCs w:val="20"/>
-        </w:rPr>
-        <w:t xml:space="preserve"> and</w:t>
-      </w:r>
-      <w:r>
-        <w:rPr>
-          <w:sz w:val="20"/>
-          <w:szCs w:val="20"/>
-        </w:rPr>
-        <w:t xml:space="preserve"> immersed in the tabular forms of </w:t>
-      </w:r>
-      <w:r>
-        <w:rPr>
-          <w:sz w:val="20"/>
-          <w:szCs w:val="20"/>
-        </w:rPr>
-        <w:t>webpage</w:t>
-      </w:r>
-      <w:r>
-        <w:rPr>
-          <w:sz w:val="20"/>
-          <w:szCs w:val="20"/>
-        </w:rPr>
-        <w:t xml:space="preserve"> and databases</w:t>
-      </w:r>
-      <w:r>
-        <w:rPr>
-          <w:sz w:val="20"/>
-          <w:szCs w:val="20"/>
-        </w:rPr>
-        <w:t>.</w:t>
+        <w:t xml:space="preserve"> a </w:t>
+      </w:r>
+      <w:r>
+        <w:rPr>
+          <w:sz w:val="20"/>
+          <w:szCs w:val="20"/>
+        </w:rPr>
+        <w:t>real, if primitive,</w:t>
       </w:r>
       <w:r>
         <w:rPr>
@@ -4372,648 +4898,7 @@
           <w:sz w:val="20"/>
           <w:szCs w:val="20"/>
         </w:rPr>
-        <w:t>C</w:t>
-      </w:r>
-      <w:r>
-        <w:rPr>
-          <w:sz w:val="20"/>
-          <w:szCs w:val="20"/>
-        </w:rPr>
-        <w:t xml:space="preserve">onsidering </w:t>
-      </w:r>
-      <w:r>
-        <w:rPr>
-          <w:sz w:val="20"/>
-          <w:szCs w:val="20"/>
-        </w:rPr>
-        <w:t xml:space="preserve">the </w:t>
-      </w:r>
-      <w:r>
-        <w:rPr>
-          <w:sz w:val="20"/>
-          <w:szCs w:val="20"/>
-        </w:rPr>
-        <w:t xml:space="preserve">different services that </w:t>
-      </w:r>
-      <w:r>
-        <w:rPr>
-          <w:sz w:val="20"/>
-          <w:szCs w:val="20"/>
-        </w:rPr>
-        <w:t>might</w:t>
-      </w:r>
-      <w:r>
-        <w:rPr>
-          <w:sz w:val="20"/>
-          <w:szCs w:val="20"/>
-        </w:rPr>
-        <w:t xml:space="preserve"> be offered around th</w:t>
-      </w:r>
-      <w:r>
-        <w:rPr>
-          <w:sz w:val="20"/>
-          <w:szCs w:val="20"/>
-        </w:rPr>
-        <w:t xml:space="preserve">ose </w:t>
-      </w:r>
-      <w:r>
-        <w:rPr>
-          <w:sz w:val="20"/>
-          <w:szCs w:val="20"/>
-        </w:rPr>
-        <w:t>products</w:t>
-      </w:r>
-      <w:r>
-        <w:rPr>
-          <w:sz w:val="20"/>
-          <w:szCs w:val="20"/>
-        </w:rPr>
-        <w:t xml:space="preserve"> </w:t>
-      </w:r>
-      <w:r>
-        <w:rPr>
-          <w:sz w:val="20"/>
-          <w:szCs w:val="20"/>
-        </w:rPr>
-        <w:t>allows us to slice the problem differently and, I would argue, more modular</w:t>
-      </w:r>
-      <w:r>
-        <w:rPr>
-          <w:sz w:val="20"/>
-          <w:szCs w:val="20"/>
-        </w:rPr>
-        <w:t>ly and scalably</w:t>
-      </w:r>
-      <w:r>
-        <w:rPr>
-          <w:sz w:val="20"/>
-          <w:szCs w:val="20"/>
-        </w:rPr>
-        <w:t xml:space="preserve"> than with a </w:t>
-      </w:r>
-      <w:r>
-        <w:rPr>
-          <w:sz w:val="20"/>
-          <w:szCs w:val="20"/>
-        </w:rPr>
-        <w:t>webpage</w:t>
-      </w:r>
-      <w:r>
-        <w:rPr>
-          <w:sz w:val="20"/>
-          <w:szCs w:val="20"/>
-        </w:rPr>
-        <w:t>.</w:t>
-      </w:r>
-      <w:r>
-        <w:rPr>
-          <w:sz w:val="20"/>
-          <w:szCs w:val="20"/>
-        </w:rPr>
-        <w:t xml:space="preserve"> Roughly speaking, the “slicing” is driven by function rather than by content.</w:t>
-      </w:r>
-      <w:r>
-        <w:rPr>
-          <w:sz w:val="20"/>
-          <w:szCs w:val="20"/>
-        </w:rPr>
-        <w:t xml:space="preserve"> </w:t>
-      </w:r>
-    </w:p>
-    <w:p>
-      <w:pPr>
-        <w:spacing w:after="0"/>
-        <w:rPr>
-          <w:sz w:val="20"/>
-          <w:szCs w:val="20"/>
-        </w:rPr>
-      </w:pPr>
-    </w:p>
-    <w:p>
-      <w:pPr>
-        <w:spacing w:after="0"/>
-        <w:rPr>
-          <w:sz w:val="20"/>
-          <w:szCs w:val="20"/>
-        </w:rPr>
-      </w:pPr>
-      <w:r>
-        <w:rPr>
-          <w:sz w:val="20"/>
-          <w:szCs w:val="20"/>
-        </w:rPr>
-        <w:t xml:space="preserve">Much of what occurs on a </w:t>
-      </w:r>
-      <w:r>
-        <w:rPr>
-          <w:sz w:val="20"/>
-          <w:szCs w:val="20"/>
-        </w:rPr>
-        <w:t>webpage</w:t>
-      </w:r>
-      <w:r>
-        <w:rPr>
-          <w:sz w:val="20"/>
-          <w:szCs w:val="20"/>
-        </w:rPr>
-        <w:t xml:space="preserve"> is simply reproducing what you would find </w:t>
-      </w:r>
-      <w:r>
-        <w:rPr>
-          <w:sz w:val="20"/>
-          <w:szCs w:val="20"/>
-        </w:rPr>
-        <w:t>anywhere online</w:t>
-      </w:r>
-      <w:r>
-        <w:rPr>
-          <w:sz w:val="20"/>
-          <w:szCs w:val="20"/>
-        </w:rPr>
-        <w:t xml:space="preserve"> and </w:t>
-      </w:r>
-      <w:r>
-        <w:rPr>
-          <w:sz w:val="20"/>
-          <w:szCs w:val="20"/>
-        </w:rPr>
-        <w:t xml:space="preserve">which you </w:t>
-      </w:r>
-      <w:r>
-        <w:rPr>
-          <w:sz w:val="20"/>
-          <w:szCs w:val="20"/>
-        </w:rPr>
-        <w:t xml:space="preserve">can also find </w:t>
-      </w:r>
-      <w:r>
-        <w:rPr>
-          <w:sz w:val="20"/>
-          <w:szCs w:val="20"/>
-        </w:rPr>
-        <w:t xml:space="preserve">on a </w:t>
-      </w:r>
-      <w:r>
-        <w:rPr>
-          <w:sz w:val="20"/>
-          <w:szCs w:val="20"/>
-        </w:rPr>
-        <w:t>smartphone</w:t>
-      </w:r>
-      <w:r>
-        <w:rPr>
-          <w:sz w:val="20"/>
-          <w:szCs w:val="20"/>
-        </w:rPr>
-        <w:t xml:space="preserve">: </w:t>
-      </w:r>
-      <w:r>
-        <w:rPr>
-          <w:sz w:val="20"/>
-          <w:szCs w:val="20"/>
-        </w:rPr>
-        <w:t xml:space="preserve">acccount id, </w:t>
-      </w:r>
-      <w:r>
-        <w:rPr>
-          <w:sz w:val="20"/>
-          <w:szCs w:val="20"/>
-        </w:rPr>
-        <w:t>archiv</w:t>
-      </w:r>
-      <w:r>
-        <w:rPr>
-          <w:sz w:val="20"/>
-          <w:szCs w:val="20"/>
-        </w:rPr>
-        <w:t>e</w:t>
-      </w:r>
-      <w:r>
-        <w:rPr>
-          <w:sz w:val="20"/>
-          <w:szCs w:val="20"/>
-        </w:rPr>
-        <w:t>, review, creat</w:t>
-      </w:r>
-      <w:r>
-        <w:rPr>
-          <w:sz w:val="20"/>
-          <w:szCs w:val="20"/>
-        </w:rPr>
-        <w:t>e</w:t>
-      </w:r>
-      <w:r>
-        <w:rPr>
-          <w:sz w:val="20"/>
-          <w:szCs w:val="20"/>
-        </w:rPr>
-        <w:t xml:space="preserve">, etc. </w:t>
-      </w:r>
-      <w:r>
-        <w:rPr>
-          <w:sz w:val="20"/>
-          <w:szCs w:val="20"/>
-        </w:rPr>
-        <w:t xml:space="preserve">So why write that software </w:t>
-      </w:r>
-      <w:r>
-        <w:rPr>
-          <w:sz w:val="20"/>
-          <w:szCs w:val="20"/>
-        </w:rPr>
-        <w:t>that you could</w:t>
-      </w:r>
-      <w:r>
-        <w:rPr>
-          <w:sz w:val="20"/>
-          <w:szCs w:val="20"/>
-        </w:rPr>
-        <w:t xml:space="preserve"> leverage</w:t>
-      </w:r>
-      <w:r>
-        <w:rPr>
-          <w:sz w:val="20"/>
-          <w:szCs w:val="20"/>
-        </w:rPr>
-        <w:t xml:space="preserve"> from</w:t>
-      </w:r>
-      <w:r>
-        <w:rPr>
-          <w:sz w:val="20"/>
-          <w:szCs w:val="20"/>
-        </w:rPr>
-        <w:t xml:space="preserve"> </w:t>
-      </w:r>
-      <w:r>
-        <w:rPr>
-          <w:sz w:val="20"/>
-          <w:szCs w:val="20"/>
-        </w:rPr>
-        <w:t xml:space="preserve">the </w:t>
-      </w:r>
-      <w:r>
-        <w:rPr>
-          <w:sz w:val="20"/>
-          <w:szCs w:val="20"/>
-        </w:rPr>
-        <w:t>smartphone</w:t>
-      </w:r>
-      <w:r>
-        <w:rPr>
-          <w:sz w:val="20"/>
-          <w:szCs w:val="20"/>
-        </w:rPr>
-        <w:t xml:space="preserve">? </w:t>
-      </w:r>
-      <w:r>
-        <w:rPr>
-          <w:sz w:val="20"/>
-          <w:szCs w:val="20"/>
-        </w:rPr>
-        <w:t>It should come as an immense relief to be able to offload large parts of the UI to a 3</w:t>
-      </w:r>
-      <w:r>
-        <w:rPr>
-          <w:sz w:val="20"/>
-          <w:szCs w:val="20"/>
-          <w:vertAlign w:val="superscript"/>
-        </w:rPr>
-        <w:t>rd</w:t>
-      </w:r>
-      <w:r>
-        <w:rPr>
-          <w:sz w:val="20"/>
-          <w:szCs w:val="20"/>
-        </w:rPr>
-        <w:t xml:space="preserve"> party</w:t>
-      </w:r>
-      <w:r>
-        <w:rPr>
-          <w:sz w:val="20"/>
-          <w:szCs w:val="20"/>
-        </w:rPr>
-        <w:t>.</w:t>
-      </w:r>
-    </w:p>
-    <w:p>
-      <w:pPr>
-        <w:spacing w:after="0"/>
-        <w:rPr>
-          <w:sz w:val="20"/>
-          <w:szCs w:val="20"/>
-        </w:rPr>
-      </w:pPr>
-    </w:p>
-    <w:p>
-      <w:pPr>
-        <w:spacing w:after="0"/>
-        <w:rPr>
-          <w:sz w:val="20"/>
-          <w:szCs w:val="20"/>
-        </w:rPr>
-      </w:pPr>
-      <w:r>
-        <w:rPr>
-          <w:sz w:val="20"/>
-          <w:szCs w:val="20"/>
-        </w:rPr>
-        <w:t>That being said, t</w:t>
-      </w:r>
-      <w:r>
-        <w:rPr>
-          <w:sz w:val="20"/>
-          <w:szCs w:val="20"/>
-        </w:rPr>
-        <w:t xml:space="preserve">he need to develop </w:t>
-      </w:r>
-      <w:r>
-        <w:rPr>
-          <w:sz w:val="20"/>
-          <w:szCs w:val="20"/>
-        </w:rPr>
-        <w:t>messaging</w:t>
-      </w:r>
-      <w:r>
-        <w:rPr>
-          <w:sz w:val="20"/>
-          <w:szCs w:val="20"/>
-        </w:rPr>
-        <w:t xml:space="preserve"> services is an opportunity </w:t>
-      </w:r>
-      <w:r>
-        <w:rPr>
-          <w:sz w:val="20"/>
-          <w:szCs w:val="20"/>
-        </w:rPr>
-        <w:t xml:space="preserve">for </w:t>
-      </w:r>
-      <w:r>
-        <w:rPr>
-          <w:sz w:val="20"/>
-          <w:szCs w:val="20"/>
-        </w:rPr>
-        <w:t xml:space="preserve">software </w:t>
-      </w:r>
-      <w:r>
-        <w:rPr>
-          <w:sz w:val="20"/>
-          <w:szCs w:val="20"/>
-        </w:rPr>
-        <w:t>develop</w:t>
-      </w:r>
-      <w:r>
-        <w:rPr>
-          <w:sz w:val="20"/>
-          <w:szCs w:val="20"/>
-        </w:rPr>
-        <w:t>ment</w:t>
-      </w:r>
-      <w:r>
-        <w:rPr>
-          <w:sz w:val="20"/>
-          <w:szCs w:val="20"/>
-        </w:rPr>
-        <w:t xml:space="preserve"> teams </w:t>
-      </w:r>
-      <w:r>
-        <w:rPr>
-          <w:sz w:val="20"/>
-          <w:szCs w:val="20"/>
-        </w:rPr>
-        <w:t xml:space="preserve">to move beyond </w:t>
-      </w:r>
-      <w:r>
-        <w:rPr>
-          <w:sz w:val="20"/>
-          <w:szCs w:val="20"/>
-        </w:rPr>
-        <w:t>webpage</w:t>
-      </w:r>
-      <w:r>
-        <w:rPr>
-          <w:sz w:val="20"/>
-          <w:szCs w:val="20"/>
-        </w:rPr>
-        <w:t>s</w:t>
-      </w:r>
-      <w:r>
-        <w:rPr>
-          <w:sz w:val="20"/>
-          <w:szCs w:val="20"/>
-        </w:rPr>
-        <w:t xml:space="preserve"> </w:t>
-      </w:r>
-      <w:r>
-        <w:rPr>
-          <w:sz w:val="20"/>
-          <w:szCs w:val="20"/>
-        </w:rPr>
-        <w:t xml:space="preserve">and standard content packaging </w:t>
-      </w:r>
-      <w:r>
-        <w:rPr>
-          <w:sz w:val="20"/>
-          <w:szCs w:val="20"/>
-        </w:rPr>
-        <w:t>into</w:t>
-      </w:r>
-      <w:r>
-        <w:rPr>
-          <w:sz w:val="20"/>
-          <w:szCs w:val="20"/>
-        </w:rPr>
-        <w:t xml:space="preserve"> </w:t>
-      </w:r>
-      <w:r>
-        <w:rPr>
-          <w:sz w:val="20"/>
-          <w:szCs w:val="20"/>
-        </w:rPr>
-        <w:t xml:space="preserve">areas of </w:t>
-      </w:r>
-      <w:r>
-        <w:rPr>
-          <w:sz w:val="20"/>
-          <w:szCs w:val="20"/>
-        </w:rPr>
-        <w:t xml:space="preserve">where the focus is </w:t>
-      </w:r>
-      <w:r>
-        <w:rPr>
-          <w:sz w:val="20"/>
-          <w:szCs w:val="20"/>
-        </w:rPr>
-        <w:t xml:space="preserve">on </w:t>
-      </w:r>
-      <w:r>
-        <w:rPr>
-          <w:sz w:val="20"/>
-          <w:szCs w:val="20"/>
-        </w:rPr>
-        <w:t xml:space="preserve">specific </w:t>
-      </w:r>
-      <w:r>
-        <w:rPr>
-          <w:sz w:val="20"/>
-          <w:szCs w:val="20"/>
-        </w:rPr>
-        <w:t>dental</w:t>
-      </w:r>
-      <w:r>
-        <w:rPr>
-          <w:sz w:val="20"/>
-          <w:szCs w:val="20"/>
-        </w:rPr>
-        <w:t xml:space="preserve"> services</w:t>
-      </w:r>
-      <w:r>
-        <w:rPr>
-          <w:sz w:val="20"/>
-          <w:szCs w:val="20"/>
-        </w:rPr>
-        <w:t xml:space="preserve">. </w:t>
-      </w:r>
-      <w:r>
-        <w:rPr>
-          <w:sz w:val="20"/>
-          <w:szCs w:val="20"/>
-        </w:rPr>
-        <w:t>At the same time, o</w:t>
-      </w:r>
-      <w:r>
-        <w:rPr>
-          <w:sz w:val="20"/>
-          <w:szCs w:val="20"/>
-        </w:rPr>
-        <w:t xml:space="preserve">ther developers </w:t>
-      </w:r>
-      <w:r>
-        <w:rPr>
-          <w:sz w:val="20"/>
-          <w:szCs w:val="20"/>
-        </w:rPr>
-        <w:t>could</w:t>
-      </w:r>
-      <w:r>
-        <w:rPr>
-          <w:sz w:val="20"/>
-          <w:szCs w:val="20"/>
-        </w:rPr>
-        <w:t xml:space="preserve"> focus on a corporate API backbone, to supply what is needed to the service</w:t>
-      </w:r>
-      <w:r>
-        <w:rPr>
-          <w:sz w:val="20"/>
-          <w:szCs w:val="20"/>
-        </w:rPr>
-        <w:t>s</w:t>
-      </w:r>
-      <w:r>
-        <w:rPr>
-          <w:sz w:val="20"/>
-          <w:szCs w:val="20"/>
-        </w:rPr>
-        <w:t xml:space="preserve">. </w:t>
-      </w:r>
-    </w:p>
-    <w:p>
-      <w:pPr>
-        <w:spacing w:after="0"/>
-        <w:rPr>
-          <w:sz w:val="20"/>
-          <w:szCs w:val="20"/>
-        </w:rPr>
-      </w:pPr>
-    </w:p>
-    <w:p>
-      <w:pPr>
-        <w:spacing w:after="0"/>
-        <w:rPr>
-          <w:sz w:val="20"/>
-          <w:szCs w:val="20"/>
-          <w:u w:val="single"/>
-        </w:rPr>
-      </w:pPr>
-      <w:r>
-        <w:rPr>
-          <w:sz w:val="20"/>
-          <w:szCs w:val="20"/>
-          <w:u w:val="single"/>
-        </w:rPr>
-        <w:t>Acceptance of Chatbots</w:t>
-      </w:r>
-    </w:p>
-    <w:p>
-      <w:pPr>
-        <w:spacing w:after="0"/>
-        <w:rPr>
-          <w:sz w:val="20"/>
-          <w:szCs w:val="20"/>
-        </w:rPr>
-      </w:pPr>
-      <w:r>
-        <w:rPr>
-          <w:sz w:val="20"/>
-          <w:szCs w:val="20"/>
-        </w:rPr>
-        <w:t>Ultimately the acceptance of chatbots relies on the idea that a chatbot is mor</w:t>
-      </w:r>
-      <w:r>
-        <w:rPr>
-          <w:sz w:val="20"/>
-          <w:szCs w:val="20"/>
-        </w:rPr>
-        <w:t>e than an amusing parlour trick and that it can</w:t>
-      </w:r>
-      <w:r>
-        <w:rPr>
-          <w:sz w:val="20"/>
-          <w:szCs w:val="20"/>
-        </w:rPr>
-        <w:t xml:space="preserve"> </w:t>
-      </w:r>
-      <w:r>
-        <w:rPr>
-          <w:sz w:val="20"/>
-          <w:szCs w:val="20"/>
-        </w:rPr>
-        <w:t>have</w:t>
-      </w:r>
-      <w:r>
-        <w:rPr>
-          <w:sz w:val="20"/>
-          <w:szCs w:val="20"/>
-        </w:rPr>
-        <w:t xml:space="preserve"> a </w:t>
-      </w:r>
-      <w:r>
-        <w:rPr>
-          <w:sz w:val="20"/>
-          <w:szCs w:val="20"/>
-        </w:rPr>
-        <w:t>real, if primitive,</w:t>
-      </w:r>
-      <w:r>
-        <w:rPr>
-          <w:sz w:val="20"/>
-          <w:szCs w:val="20"/>
-        </w:rPr>
-        <w:t xml:space="preserve"> </w:t>
-      </w:r>
-      <w:r>
-        <w:rPr>
-          <w:sz w:val="20"/>
-          <w:szCs w:val="20"/>
-        </w:rPr>
-        <w:t xml:space="preserve">understanding of language. This comes down to people wondering if a chatbot </w:t>
-      </w:r>
-      <w:r>
-        <w:rPr>
-          <w:sz w:val="20"/>
-          <w:szCs w:val="20"/>
-        </w:rPr>
-        <w:lastRenderedPageBreak/>
-        <w:t xml:space="preserve">is even possible. To which one replies: of course it is. </w:t>
+        <w:t xml:space="preserve">understanding of language. This comes down to people wondering if a chatbot is even possible. To which one replies: of course it is. </w:t>
       </w:r>
       <w:r>
         <w:rPr>
@@ -7950,7 +7835,7 @@
 </file>
 
 <file path=customXml/itemProps1.xml><?xml version="1.0" encoding="utf-8"?>
-<ds:datastoreItem xmlns:ds="http://schemas.openxmlformats.org/officeDocument/2006/customXml" ds:itemID="{512F7A6B-F007-4E9A-893F-76C080C061CB}">
+<ds:datastoreItem xmlns:ds="http://schemas.openxmlformats.org/officeDocument/2006/customXml" ds:itemID="{F1A5410E-2EC7-4AAE-990F-0D335FDFC8A7}">
   <ds:schemaRefs>
     <ds:schemaRef ds:uri="http://schemas.openxmlformats.org/officeDocument/2006/bibliography"/>
   </ds:schemaRefs>

</xml_diff>